<commit_message>
Changes in basic notes
</commit_message>
<xml_diff>
--- a/1. Basics Concepts.docx
+++ b/1. Basics Concepts.docx
@@ -34,8 +34,7 @@
       <w:pPr>
         <w:pStyle w:val="Header"/>
         <w:tabs>
-          <w:tab w:val="clear" w:pos="4513"/>
-          <w:tab w:val="clear" w:pos="9026"/>
+          <w:tab w:val="left" w:pos="720"/>
         </w:tabs>
         <w:spacing w:after="160" w:line="276" w:lineRule="auto"/>
       </w:pPr>
@@ -46,21 +45,7 @@
         <w:rPr>
           <w:sz w:val="36"/>
         </w:rPr>
-        <w:t xml:space="preserve">                                                    </w:t>
-      </w:r>
-      <w:bookmarkStart w:id="0" w:name="_GoBack"/>
-      <w:bookmarkEnd w:id="0"/>
-      <w:r>
-        <w:rPr>
-          <w:sz w:val="36"/>
-        </w:rPr>
-        <w:t>BAS</w:t>
-      </w:r>
-      <w:r>
-        <w:rPr>
-          <w:sz w:val="36"/>
-        </w:rPr>
-        <w:t>ICS</w:t>
+        <w:t xml:space="preserve">                                                    BASICS</w:t>
       </w:r>
     </w:p>
     <w:p>
@@ -83,15 +68,6 @@
           <w:docPartUnique/>
         </w:docPartObj>
       </w:sdtPr>
-      <w:sdtEndPr>
-        <w:rPr>
-          <w:b/>
-          <w:bCs/>
-          <w:noProof/>
-          <w:sz w:val="24"/>
-          <w:szCs w:val="24"/>
-        </w:rPr>
-      </w:sdtEndPr>
       <w:sdtContent>
         <w:p>
           <w:pPr>
@@ -117,8 +93,6 @@
             <w:rPr>
               <w:rFonts w:eastAsiaTheme="minorEastAsia"/>
               <w:noProof/>
-              <w:sz w:val="24"/>
-              <w:szCs w:val="24"/>
               <w:lang w:eastAsia="en-IN"/>
             </w:rPr>
           </w:pPr>
@@ -143,77 +117,68 @@
             </w:rPr>
             <w:fldChar w:fldCharType="separate"/>
           </w:r>
-          <w:hyperlink w:anchor="_Toc132542938" w:history="1">
+          <w:hyperlink r:id="rId8" w:anchor="_Toc139214503" w:history="1">
             <w:r>
               <w:rPr>
                 <w:rStyle w:val="Hyperlink"/>
                 <w:rFonts w:cstheme="majorHAnsi"/>
                 <w:b/>
                 <w:noProof/>
-                <w:sz w:val="24"/>
-                <w:szCs w:val="24"/>
               </w:rPr>
               <w:t>What is database?</w:t>
             </w:r>
             <w:r>
               <w:rPr>
-                <w:noProof/>
-                <w:webHidden/>
-                <w:sz w:val="24"/>
-                <w:szCs w:val="24"/>
+                <w:rStyle w:val="Hyperlink"/>
+                <w:noProof/>
+                <w:webHidden/>
               </w:rPr>
               <w:tab/>
             </w:r>
             <w:r>
               <w:rPr>
-                <w:noProof/>
-                <w:webHidden/>
-                <w:sz w:val="24"/>
-                <w:szCs w:val="24"/>
+                <w:rStyle w:val="Hyperlink"/>
+                <w:noProof/>
+                <w:webHidden/>
               </w:rPr>
               <w:fldChar w:fldCharType="begin"/>
             </w:r>
             <w:r>
               <w:rPr>
-                <w:noProof/>
-                <w:webHidden/>
-                <w:sz w:val="24"/>
-                <w:szCs w:val="24"/>
-              </w:rPr>
-              <w:instrText xml:space="preserve"> PAGEREF _Toc132542938 \h </w:instrText>
-            </w:r>
-            <w:r>
-              <w:rPr>
-                <w:noProof/>
-                <w:webHidden/>
-                <w:sz w:val="24"/>
-                <w:szCs w:val="24"/>
-              </w:rPr>
-            </w:r>
-            <w:r>
-              <w:rPr>
-                <w:noProof/>
-                <w:webHidden/>
-                <w:sz w:val="24"/>
-                <w:szCs w:val="24"/>
+                <w:rStyle w:val="Hyperlink"/>
+                <w:noProof/>
+                <w:webHidden/>
+              </w:rPr>
+              <w:instrText xml:space="preserve"> PAGEREF _Toc139214503 \h </w:instrText>
+            </w:r>
+            <w:r>
+              <w:rPr>
+                <w:rStyle w:val="Hyperlink"/>
+                <w:noProof/>
+                <w:webHidden/>
+              </w:rPr>
+            </w:r>
+            <w:r>
+              <w:rPr>
+                <w:rStyle w:val="Hyperlink"/>
+                <w:noProof/>
+                <w:webHidden/>
               </w:rPr>
               <w:fldChar w:fldCharType="separate"/>
             </w:r>
             <w:r>
               <w:rPr>
-                <w:noProof/>
-                <w:webHidden/>
-                <w:sz w:val="24"/>
-                <w:szCs w:val="24"/>
+                <w:rStyle w:val="Hyperlink"/>
+                <w:noProof/>
+                <w:webHidden/>
               </w:rPr>
               <w:t>2</w:t>
             </w:r>
             <w:r>
               <w:rPr>
-                <w:noProof/>
-                <w:webHidden/>
-                <w:sz w:val="24"/>
-                <w:szCs w:val="24"/>
+                <w:rStyle w:val="Hyperlink"/>
+                <w:noProof/>
+                <w:webHidden/>
               </w:rPr>
               <w:fldChar w:fldCharType="end"/>
             </w:r>
@@ -228,81 +193,70 @@
             <w:rPr>
               <w:rFonts w:eastAsiaTheme="minorEastAsia"/>
               <w:noProof/>
-              <w:sz w:val="24"/>
-              <w:szCs w:val="24"/>
               <w:lang w:eastAsia="en-IN"/>
             </w:rPr>
           </w:pPr>
-          <w:hyperlink w:anchor="_Toc132542939" w:history="1">
+          <w:hyperlink r:id="rId9" w:anchor="_Toc139214504" w:history="1">
             <w:r>
               <w:rPr>
                 <w:rStyle w:val="Hyperlink"/>
                 <w:rFonts w:cstheme="majorHAnsi"/>
                 <w:noProof/>
-                <w:sz w:val="24"/>
-                <w:szCs w:val="24"/>
-              </w:rPr>
-              <w:t># Database Management System ( DBMS)</w:t>
-            </w:r>
-            <w:r>
-              <w:rPr>
-                <w:noProof/>
-                <w:webHidden/>
-                <w:sz w:val="24"/>
-                <w:szCs w:val="24"/>
+              </w:rPr>
+              <w:t>1. Database Management System ( DBMS)</w:t>
+            </w:r>
+            <w:r>
+              <w:rPr>
+                <w:rStyle w:val="Hyperlink"/>
+                <w:noProof/>
+                <w:webHidden/>
               </w:rPr>
               <w:tab/>
             </w:r>
             <w:r>
               <w:rPr>
-                <w:noProof/>
-                <w:webHidden/>
-                <w:sz w:val="24"/>
-                <w:szCs w:val="24"/>
+                <w:rStyle w:val="Hyperlink"/>
+                <w:noProof/>
+                <w:webHidden/>
               </w:rPr>
               <w:fldChar w:fldCharType="begin"/>
             </w:r>
             <w:r>
               <w:rPr>
-                <w:noProof/>
-                <w:webHidden/>
-                <w:sz w:val="24"/>
-                <w:szCs w:val="24"/>
-              </w:rPr>
-              <w:instrText xml:space="preserve"> PAGEREF _Toc132542939 \h </w:instrText>
-            </w:r>
-            <w:r>
-              <w:rPr>
-                <w:noProof/>
-                <w:webHidden/>
-                <w:sz w:val="24"/>
-                <w:szCs w:val="24"/>
-              </w:rPr>
-            </w:r>
-            <w:r>
-              <w:rPr>
-                <w:noProof/>
-                <w:webHidden/>
-                <w:sz w:val="24"/>
-                <w:szCs w:val="24"/>
+                <w:rStyle w:val="Hyperlink"/>
+                <w:noProof/>
+                <w:webHidden/>
+              </w:rPr>
+              <w:instrText xml:space="preserve"> PAGEREF _Toc139214504 \h </w:instrText>
+            </w:r>
+            <w:r>
+              <w:rPr>
+                <w:rStyle w:val="Hyperlink"/>
+                <w:noProof/>
+                <w:webHidden/>
+              </w:rPr>
+            </w:r>
+            <w:r>
+              <w:rPr>
+                <w:rStyle w:val="Hyperlink"/>
+                <w:noProof/>
+                <w:webHidden/>
               </w:rPr>
               <w:fldChar w:fldCharType="separate"/>
             </w:r>
             <w:r>
               <w:rPr>
-                <w:noProof/>
-                <w:webHidden/>
-                <w:sz w:val="24"/>
-                <w:szCs w:val="24"/>
+                <w:rStyle w:val="Hyperlink"/>
+                <w:noProof/>
+                <w:webHidden/>
               </w:rPr>
               <w:t>2</w:t>
             </w:r>
             <w:r>
               <w:rPr>
-                <w:noProof/>
-                <w:webHidden/>
-                <w:sz w:val="24"/>
-                <w:szCs w:val="24"/>
+                <w:rStyle w:val="Hyperlink"/>
+                <w:noProof/>
+                <w:webHidden/>
               </w:rPr>
               <w:fldChar w:fldCharType="end"/>
             </w:r>
@@ -317,81 +271,70 @@
             <w:rPr>
               <w:rFonts w:eastAsiaTheme="minorEastAsia"/>
               <w:noProof/>
-              <w:sz w:val="24"/>
-              <w:szCs w:val="24"/>
               <w:lang w:eastAsia="en-IN"/>
             </w:rPr>
           </w:pPr>
-          <w:hyperlink w:anchor="_Toc132542940" w:history="1">
+          <w:hyperlink r:id="rId10" w:anchor="_Toc139214505" w:history="1">
             <w:r>
               <w:rPr>
                 <w:rStyle w:val="Hyperlink"/>
                 <w:rFonts w:cstheme="majorHAnsi"/>
                 <w:noProof/>
-                <w:sz w:val="24"/>
-                <w:szCs w:val="24"/>
-              </w:rPr>
-              <w:t># Why we need DBMS when we had Excel ?</w:t>
-            </w:r>
-            <w:r>
-              <w:rPr>
-                <w:noProof/>
-                <w:webHidden/>
-                <w:sz w:val="24"/>
-                <w:szCs w:val="24"/>
+              </w:rPr>
+              <w:t>2. Why we need DBMS when we had Excel ?</w:t>
+            </w:r>
+            <w:r>
+              <w:rPr>
+                <w:rStyle w:val="Hyperlink"/>
+                <w:noProof/>
+                <w:webHidden/>
               </w:rPr>
               <w:tab/>
             </w:r>
             <w:r>
               <w:rPr>
-                <w:noProof/>
-                <w:webHidden/>
-                <w:sz w:val="24"/>
-                <w:szCs w:val="24"/>
+                <w:rStyle w:val="Hyperlink"/>
+                <w:noProof/>
+                <w:webHidden/>
               </w:rPr>
               <w:fldChar w:fldCharType="begin"/>
             </w:r>
             <w:r>
               <w:rPr>
-                <w:noProof/>
-                <w:webHidden/>
-                <w:sz w:val="24"/>
-                <w:szCs w:val="24"/>
-              </w:rPr>
-              <w:instrText xml:space="preserve"> PAGEREF _Toc132542940 \h </w:instrText>
-            </w:r>
-            <w:r>
-              <w:rPr>
-                <w:noProof/>
-                <w:webHidden/>
-                <w:sz w:val="24"/>
-                <w:szCs w:val="24"/>
-              </w:rPr>
-            </w:r>
-            <w:r>
-              <w:rPr>
-                <w:noProof/>
-                <w:webHidden/>
-                <w:sz w:val="24"/>
-                <w:szCs w:val="24"/>
+                <w:rStyle w:val="Hyperlink"/>
+                <w:noProof/>
+                <w:webHidden/>
+              </w:rPr>
+              <w:instrText xml:space="preserve"> PAGEREF _Toc139214505 \h </w:instrText>
+            </w:r>
+            <w:r>
+              <w:rPr>
+                <w:rStyle w:val="Hyperlink"/>
+                <w:noProof/>
+                <w:webHidden/>
+              </w:rPr>
+            </w:r>
+            <w:r>
+              <w:rPr>
+                <w:rStyle w:val="Hyperlink"/>
+                <w:noProof/>
+                <w:webHidden/>
               </w:rPr>
               <w:fldChar w:fldCharType="separate"/>
             </w:r>
             <w:r>
               <w:rPr>
-                <w:noProof/>
-                <w:webHidden/>
-                <w:sz w:val="24"/>
-                <w:szCs w:val="24"/>
+                <w:rStyle w:val="Hyperlink"/>
+                <w:noProof/>
+                <w:webHidden/>
               </w:rPr>
               <w:t>2</w:t>
             </w:r>
             <w:r>
               <w:rPr>
-                <w:noProof/>
-                <w:webHidden/>
-                <w:sz w:val="24"/>
-                <w:szCs w:val="24"/>
+                <w:rStyle w:val="Hyperlink"/>
+                <w:noProof/>
+                <w:webHidden/>
               </w:rPr>
               <w:fldChar w:fldCharType="end"/>
             </w:r>
@@ -406,82 +349,71 @@
             <w:rPr>
               <w:rFonts w:eastAsiaTheme="minorEastAsia"/>
               <w:noProof/>
-              <w:sz w:val="24"/>
-              <w:szCs w:val="24"/>
               <w:lang w:eastAsia="en-IN"/>
             </w:rPr>
           </w:pPr>
-          <w:hyperlink w:anchor="_Toc132542941" w:history="1">
+          <w:hyperlink r:id="rId11" w:anchor="_Toc139214506" w:history="1">
             <w:r>
               <w:rPr>
                 <w:rStyle w:val="Hyperlink"/>
                 <w:rFonts w:cstheme="majorHAnsi"/>
                 <w:b/>
                 <w:noProof/>
-                <w:sz w:val="24"/>
-                <w:szCs w:val="24"/>
               </w:rPr>
               <w:t>Types of Databases:-</w:t>
             </w:r>
             <w:r>
               <w:rPr>
-                <w:noProof/>
-                <w:webHidden/>
-                <w:sz w:val="24"/>
-                <w:szCs w:val="24"/>
+                <w:rStyle w:val="Hyperlink"/>
+                <w:noProof/>
+                <w:webHidden/>
               </w:rPr>
               <w:tab/>
             </w:r>
             <w:r>
               <w:rPr>
-                <w:noProof/>
-                <w:webHidden/>
-                <w:sz w:val="24"/>
-                <w:szCs w:val="24"/>
+                <w:rStyle w:val="Hyperlink"/>
+                <w:noProof/>
+                <w:webHidden/>
               </w:rPr>
               <w:fldChar w:fldCharType="begin"/>
             </w:r>
             <w:r>
               <w:rPr>
-                <w:noProof/>
-                <w:webHidden/>
-                <w:sz w:val="24"/>
-                <w:szCs w:val="24"/>
-              </w:rPr>
-              <w:instrText xml:space="preserve"> PAGEREF _Toc132542941 \h </w:instrText>
-            </w:r>
-            <w:r>
-              <w:rPr>
-                <w:noProof/>
-                <w:webHidden/>
-                <w:sz w:val="24"/>
-                <w:szCs w:val="24"/>
-              </w:rPr>
-            </w:r>
-            <w:r>
-              <w:rPr>
-                <w:noProof/>
-                <w:webHidden/>
-                <w:sz w:val="24"/>
-                <w:szCs w:val="24"/>
+                <w:rStyle w:val="Hyperlink"/>
+                <w:noProof/>
+                <w:webHidden/>
+              </w:rPr>
+              <w:instrText xml:space="preserve"> PAGEREF _Toc139214506 \h </w:instrText>
+            </w:r>
+            <w:r>
+              <w:rPr>
+                <w:rStyle w:val="Hyperlink"/>
+                <w:noProof/>
+                <w:webHidden/>
+              </w:rPr>
+            </w:r>
+            <w:r>
+              <w:rPr>
+                <w:rStyle w:val="Hyperlink"/>
+                <w:noProof/>
+                <w:webHidden/>
               </w:rPr>
               <w:fldChar w:fldCharType="separate"/>
             </w:r>
             <w:r>
               <w:rPr>
-                <w:noProof/>
-                <w:webHidden/>
-                <w:sz w:val="24"/>
-                <w:szCs w:val="24"/>
+                <w:rStyle w:val="Hyperlink"/>
+                <w:noProof/>
+                <w:webHidden/>
               </w:rPr>
               <w:t>3</w:t>
             </w:r>
             <w:r>
               <w:rPr>
-                <w:noProof/>
-                <w:webHidden/>
-                <w:sz w:val="24"/>
-                <w:szCs w:val="24"/>
+                <w:rStyle w:val="Hyperlink"/>
+                <w:noProof/>
+                <w:webHidden/>
               </w:rPr>
               <w:fldChar w:fldCharType="end"/>
             </w:r>
@@ -496,81 +428,70 @@
             <w:rPr>
               <w:rFonts w:eastAsiaTheme="minorEastAsia"/>
               <w:noProof/>
-              <w:sz w:val="24"/>
-              <w:szCs w:val="24"/>
               <w:lang w:eastAsia="en-IN"/>
             </w:rPr>
           </w:pPr>
-          <w:hyperlink w:anchor="_Toc132542942" w:history="1">
+          <w:hyperlink r:id="rId12" w:anchor="_Toc139214507" w:history="1">
             <w:r>
               <w:rPr>
                 <w:rStyle w:val="Hyperlink"/>
                 <w:rFonts w:cstheme="majorHAnsi"/>
                 <w:noProof/>
-                <w:sz w:val="24"/>
-                <w:szCs w:val="24"/>
-              </w:rPr>
-              <w:t># Relational Database Model</w:t>
-            </w:r>
-            <w:r>
-              <w:rPr>
-                <w:noProof/>
-                <w:webHidden/>
-                <w:sz w:val="24"/>
-                <w:szCs w:val="24"/>
+              </w:rPr>
+              <w:t>1. Relational Database Model</w:t>
+            </w:r>
+            <w:r>
+              <w:rPr>
+                <w:rStyle w:val="Hyperlink"/>
+                <w:noProof/>
+                <w:webHidden/>
               </w:rPr>
               <w:tab/>
             </w:r>
             <w:r>
               <w:rPr>
-                <w:noProof/>
-                <w:webHidden/>
-                <w:sz w:val="24"/>
-                <w:szCs w:val="24"/>
+                <w:rStyle w:val="Hyperlink"/>
+                <w:noProof/>
+                <w:webHidden/>
               </w:rPr>
               <w:fldChar w:fldCharType="begin"/>
             </w:r>
             <w:r>
               <w:rPr>
-                <w:noProof/>
-                <w:webHidden/>
-                <w:sz w:val="24"/>
-                <w:szCs w:val="24"/>
-              </w:rPr>
-              <w:instrText xml:space="preserve"> PAGEREF _Toc132542942 \h </w:instrText>
-            </w:r>
-            <w:r>
-              <w:rPr>
-                <w:noProof/>
-                <w:webHidden/>
-                <w:sz w:val="24"/>
-                <w:szCs w:val="24"/>
-              </w:rPr>
-            </w:r>
-            <w:r>
-              <w:rPr>
-                <w:noProof/>
-                <w:webHidden/>
-                <w:sz w:val="24"/>
-                <w:szCs w:val="24"/>
+                <w:rStyle w:val="Hyperlink"/>
+                <w:noProof/>
+                <w:webHidden/>
+              </w:rPr>
+              <w:instrText xml:space="preserve"> PAGEREF _Toc139214507 \h </w:instrText>
+            </w:r>
+            <w:r>
+              <w:rPr>
+                <w:rStyle w:val="Hyperlink"/>
+                <w:noProof/>
+                <w:webHidden/>
+              </w:rPr>
+            </w:r>
+            <w:r>
+              <w:rPr>
+                <w:rStyle w:val="Hyperlink"/>
+                <w:noProof/>
+                <w:webHidden/>
               </w:rPr>
               <w:fldChar w:fldCharType="separate"/>
             </w:r>
             <w:r>
               <w:rPr>
-                <w:noProof/>
-                <w:webHidden/>
-                <w:sz w:val="24"/>
-                <w:szCs w:val="24"/>
+                <w:rStyle w:val="Hyperlink"/>
+                <w:noProof/>
+                <w:webHidden/>
               </w:rPr>
               <w:t>4</w:t>
             </w:r>
             <w:r>
               <w:rPr>
-                <w:noProof/>
-                <w:webHidden/>
-                <w:sz w:val="24"/>
-                <w:szCs w:val="24"/>
+                <w:rStyle w:val="Hyperlink"/>
+                <w:noProof/>
+                <w:webHidden/>
               </w:rPr>
               <w:fldChar w:fldCharType="end"/>
             </w:r>
@@ -585,82 +506,71 @@
             <w:rPr>
               <w:rFonts w:eastAsiaTheme="minorEastAsia"/>
               <w:noProof/>
-              <w:sz w:val="24"/>
-              <w:szCs w:val="24"/>
               <w:lang w:eastAsia="en-IN"/>
             </w:rPr>
           </w:pPr>
-          <w:hyperlink w:anchor="_Toc132542943" w:history="1">
+          <w:hyperlink r:id="rId13" w:anchor="_Toc139214508" w:history="1">
             <w:r>
               <w:rPr>
                 <w:rStyle w:val="Hyperlink"/>
                 <w:rFonts w:eastAsia="Times New Roman" w:cstheme="majorHAnsi"/>
                 <w:noProof/>
-                <w:sz w:val="24"/>
-                <w:szCs w:val="24"/>
                 <w:lang w:eastAsia="en-IN"/>
               </w:rPr>
-              <w:t># What we used before SQL?</w:t>
-            </w:r>
-            <w:r>
-              <w:rPr>
-                <w:noProof/>
-                <w:webHidden/>
-                <w:sz w:val="24"/>
-                <w:szCs w:val="24"/>
+              <w:t>2. What we used before SQL?</w:t>
+            </w:r>
+            <w:r>
+              <w:rPr>
+                <w:rStyle w:val="Hyperlink"/>
+                <w:noProof/>
+                <w:webHidden/>
               </w:rPr>
               <w:tab/>
             </w:r>
             <w:r>
               <w:rPr>
-                <w:noProof/>
-                <w:webHidden/>
-                <w:sz w:val="24"/>
-                <w:szCs w:val="24"/>
+                <w:rStyle w:val="Hyperlink"/>
+                <w:noProof/>
+                <w:webHidden/>
               </w:rPr>
               <w:fldChar w:fldCharType="begin"/>
             </w:r>
             <w:r>
               <w:rPr>
-                <w:noProof/>
-                <w:webHidden/>
-                <w:sz w:val="24"/>
-                <w:szCs w:val="24"/>
-              </w:rPr>
-              <w:instrText xml:space="preserve"> PAGEREF _Toc132542943 \h </w:instrText>
-            </w:r>
-            <w:r>
-              <w:rPr>
-                <w:noProof/>
-                <w:webHidden/>
-                <w:sz w:val="24"/>
-                <w:szCs w:val="24"/>
-              </w:rPr>
-            </w:r>
-            <w:r>
-              <w:rPr>
-                <w:noProof/>
-                <w:webHidden/>
-                <w:sz w:val="24"/>
-                <w:szCs w:val="24"/>
+                <w:rStyle w:val="Hyperlink"/>
+                <w:noProof/>
+                <w:webHidden/>
+              </w:rPr>
+              <w:instrText xml:space="preserve"> PAGEREF _Toc139214508 \h </w:instrText>
+            </w:r>
+            <w:r>
+              <w:rPr>
+                <w:rStyle w:val="Hyperlink"/>
+                <w:noProof/>
+                <w:webHidden/>
+              </w:rPr>
+            </w:r>
+            <w:r>
+              <w:rPr>
+                <w:rStyle w:val="Hyperlink"/>
+                <w:noProof/>
+                <w:webHidden/>
               </w:rPr>
               <w:fldChar w:fldCharType="separate"/>
             </w:r>
             <w:r>
               <w:rPr>
-                <w:noProof/>
-                <w:webHidden/>
-                <w:sz w:val="24"/>
-                <w:szCs w:val="24"/>
+                <w:rStyle w:val="Hyperlink"/>
+                <w:noProof/>
+                <w:webHidden/>
               </w:rPr>
               <w:t>5</w:t>
             </w:r>
             <w:r>
               <w:rPr>
-                <w:noProof/>
-                <w:webHidden/>
-                <w:sz w:val="24"/>
-                <w:szCs w:val="24"/>
+                <w:rStyle w:val="Hyperlink"/>
+                <w:noProof/>
+                <w:webHidden/>
               </w:rPr>
               <w:fldChar w:fldCharType="end"/>
             </w:r>
@@ -675,82 +585,71 @@
             <w:rPr>
               <w:rFonts w:eastAsiaTheme="minorEastAsia"/>
               <w:noProof/>
-              <w:sz w:val="24"/>
-              <w:szCs w:val="24"/>
               <w:lang w:eastAsia="en-IN"/>
             </w:rPr>
           </w:pPr>
-          <w:hyperlink w:anchor="_Toc132542944" w:history="1">
+          <w:hyperlink r:id="rId14" w:anchor="_Toc139214509" w:history="1">
             <w:r>
               <w:rPr>
                 <w:rStyle w:val="Hyperlink"/>
                 <w:rFonts w:eastAsia="Times New Roman" w:cstheme="majorHAnsi"/>
                 <w:noProof/>
-                <w:sz w:val="24"/>
-                <w:szCs w:val="24"/>
                 <w:lang w:eastAsia="en-IN"/>
               </w:rPr>
-              <w:t># Declarative vs Imperative</w:t>
-            </w:r>
-            <w:r>
-              <w:rPr>
-                <w:noProof/>
-                <w:webHidden/>
-                <w:sz w:val="24"/>
-                <w:szCs w:val="24"/>
+              <w:t>3. Declarative vs Imperative</w:t>
+            </w:r>
+            <w:r>
+              <w:rPr>
+                <w:rStyle w:val="Hyperlink"/>
+                <w:noProof/>
+                <w:webHidden/>
               </w:rPr>
               <w:tab/>
             </w:r>
             <w:r>
               <w:rPr>
-                <w:noProof/>
-                <w:webHidden/>
-                <w:sz w:val="24"/>
-                <w:szCs w:val="24"/>
+                <w:rStyle w:val="Hyperlink"/>
+                <w:noProof/>
+                <w:webHidden/>
               </w:rPr>
               <w:fldChar w:fldCharType="begin"/>
             </w:r>
             <w:r>
               <w:rPr>
-                <w:noProof/>
-                <w:webHidden/>
-                <w:sz w:val="24"/>
-                <w:szCs w:val="24"/>
-              </w:rPr>
-              <w:instrText xml:space="preserve"> PAGEREF _Toc132542944 \h </w:instrText>
-            </w:r>
-            <w:r>
-              <w:rPr>
-                <w:noProof/>
-                <w:webHidden/>
-                <w:sz w:val="24"/>
-                <w:szCs w:val="24"/>
-              </w:rPr>
-            </w:r>
-            <w:r>
-              <w:rPr>
-                <w:noProof/>
-                <w:webHidden/>
-                <w:sz w:val="24"/>
-                <w:szCs w:val="24"/>
+                <w:rStyle w:val="Hyperlink"/>
+                <w:noProof/>
+                <w:webHidden/>
+              </w:rPr>
+              <w:instrText xml:space="preserve"> PAGEREF _Toc139214509 \h </w:instrText>
+            </w:r>
+            <w:r>
+              <w:rPr>
+                <w:rStyle w:val="Hyperlink"/>
+                <w:noProof/>
+                <w:webHidden/>
+              </w:rPr>
+            </w:r>
+            <w:r>
+              <w:rPr>
+                <w:rStyle w:val="Hyperlink"/>
+                <w:noProof/>
+                <w:webHidden/>
               </w:rPr>
               <w:fldChar w:fldCharType="separate"/>
             </w:r>
             <w:r>
               <w:rPr>
-                <w:noProof/>
-                <w:webHidden/>
-                <w:sz w:val="24"/>
-                <w:szCs w:val="24"/>
+                <w:rStyle w:val="Hyperlink"/>
+                <w:noProof/>
+                <w:webHidden/>
               </w:rPr>
               <w:t>5</w:t>
             </w:r>
             <w:r>
               <w:rPr>
-                <w:noProof/>
-                <w:webHidden/>
-                <w:sz w:val="24"/>
-                <w:szCs w:val="24"/>
+                <w:rStyle w:val="Hyperlink"/>
+                <w:noProof/>
+                <w:webHidden/>
               </w:rPr>
               <w:fldChar w:fldCharType="end"/>
             </w:r>
@@ -765,82 +664,71 @@
             <w:rPr>
               <w:rFonts w:eastAsiaTheme="minorEastAsia"/>
               <w:noProof/>
-              <w:sz w:val="24"/>
-              <w:szCs w:val="24"/>
               <w:lang w:eastAsia="en-IN"/>
             </w:rPr>
           </w:pPr>
-          <w:hyperlink w:anchor="_Toc132542945" w:history="1">
+          <w:hyperlink r:id="rId15" w:anchor="_Toc139214510" w:history="1">
             <w:r>
               <w:rPr>
                 <w:rStyle w:val="Hyperlink"/>
                 <w:rFonts w:cstheme="majorHAnsi"/>
                 <w:b/>
                 <w:noProof/>
-                <w:sz w:val="24"/>
-                <w:szCs w:val="24"/>
               </w:rPr>
               <w:t>Subparts of SQL:-</w:t>
             </w:r>
             <w:r>
               <w:rPr>
-                <w:noProof/>
-                <w:webHidden/>
-                <w:sz w:val="24"/>
-                <w:szCs w:val="24"/>
+                <w:rStyle w:val="Hyperlink"/>
+                <w:noProof/>
+                <w:webHidden/>
               </w:rPr>
               <w:tab/>
             </w:r>
             <w:r>
               <w:rPr>
-                <w:noProof/>
-                <w:webHidden/>
-                <w:sz w:val="24"/>
-                <w:szCs w:val="24"/>
+                <w:rStyle w:val="Hyperlink"/>
+                <w:noProof/>
+                <w:webHidden/>
               </w:rPr>
               <w:fldChar w:fldCharType="begin"/>
             </w:r>
             <w:r>
               <w:rPr>
-                <w:noProof/>
-                <w:webHidden/>
-                <w:sz w:val="24"/>
-                <w:szCs w:val="24"/>
-              </w:rPr>
-              <w:instrText xml:space="preserve"> PAGEREF _Toc132542945 \h </w:instrText>
-            </w:r>
-            <w:r>
-              <w:rPr>
-                <w:noProof/>
-                <w:webHidden/>
-                <w:sz w:val="24"/>
-                <w:szCs w:val="24"/>
-              </w:rPr>
-            </w:r>
-            <w:r>
-              <w:rPr>
-                <w:noProof/>
-                <w:webHidden/>
-                <w:sz w:val="24"/>
-                <w:szCs w:val="24"/>
+                <w:rStyle w:val="Hyperlink"/>
+                <w:noProof/>
+                <w:webHidden/>
+              </w:rPr>
+              <w:instrText xml:space="preserve"> PAGEREF _Toc139214510 \h </w:instrText>
+            </w:r>
+            <w:r>
+              <w:rPr>
+                <w:rStyle w:val="Hyperlink"/>
+                <w:noProof/>
+                <w:webHidden/>
+              </w:rPr>
+            </w:r>
+            <w:r>
+              <w:rPr>
+                <w:rStyle w:val="Hyperlink"/>
+                <w:noProof/>
+                <w:webHidden/>
               </w:rPr>
               <w:fldChar w:fldCharType="separate"/>
             </w:r>
             <w:r>
               <w:rPr>
-                <w:noProof/>
-                <w:webHidden/>
-                <w:sz w:val="24"/>
-                <w:szCs w:val="24"/>
+                <w:rStyle w:val="Hyperlink"/>
+                <w:noProof/>
+                <w:webHidden/>
               </w:rPr>
               <w:t>6</w:t>
             </w:r>
             <w:r>
               <w:rPr>
-                <w:noProof/>
-                <w:webHidden/>
-                <w:sz w:val="24"/>
-                <w:szCs w:val="24"/>
+                <w:rStyle w:val="Hyperlink"/>
+                <w:noProof/>
+                <w:webHidden/>
               </w:rPr>
               <w:fldChar w:fldCharType="end"/>
             </w:r>
@@ -855,82 +743,71 @@
             <w:rPr>
               <w:rFonts w:eastAsiaTheme="minorEastAsia"/>
               <w:noProof/>
-              <w:sz w:val="24"/>
-              <w:szCs w:val="24"/>
               <w:lang w:eastAsia="en-IN"/>
             </w:rPr>
           </w:pPr>
-          <w:hyperlink w:anchor="_Toc132542946" w:history="1">
+          <w:hyperlink r:id="rId16" w:anchor="_Toc139214511" w:history="1">
             <w:r>
               <w:rPr>
                 <w:rStyle w:val="Hyperlink"/>
                 <w:rFonts w:eastAsia="Times New Roman" w:cstheme="majorHAnsi"/>
                 <w:noProof/>
-                <w:sz w:val="24"/>
-                <w:szCs w:val="24"/>
                 <w:lang w:eastAsia="en-IN"/>
               </w:rPr>
-              <w:t># OLTP VS OLAP</w:t>
-            </w:r>
-            <w:r>
-              <w:rPr>
-                <w:noProof/>
-                <w:webHidden/>
-                <w:sz w:val="24"/>
-                <w:szCs w:val="24"/>
+              <w:t>1. OLTP VS OLAP</w:t>
+            </w:r>
+            <w:r>
+              <w:rPr>
+                <w:rStyle w:val="Hyperlink"/>
+                <w:noProof/>
+                <w:webHidden/>
               </w:rPr>
               <w:tab/>
             </w:r>
             <w:r>
               <w:rPr>
-                <w:noProof/>
-                <w:webHidden/>
-                <w:sz w:val="24"/>
-                <w:szCs w:val="24"/>
+                <w:rStyle w:val="Hyperlink"/>
+                <w:noProof/>
+                <w:webHidden/>
               </w:rPr>
               <w:fldChar w:fldCharType="begin"/>
             </w:r>
             <w:r>
               <w:rPr>
-                <w:noProof/>
-                <w:webHidden/>
-                <w:sz w:val="24"/>
-                <w:szCs w:val="24"/>
-              </w:rPr>
-              <w:instrText xml:space="preserve"> PAGEREF _Toc132542946 \h </w:instrText>
-            </w:r>
-            <w:r>
-              <w:rPr>
-                <w:noProof/>
-                <w:webHidden/>
-                <w:sz w:val="24"/>
-                <w:szCs w:val="24"/>
-              </w:rPr>
-            </w:r>
-            <w:r>
-              <w:rPr>
-                <w:noProof/>
-                <w:webHidden/>
-                <w:sz w:val="24"/>
-                <w:szCs w:val="24"/>
+                <w:rStyle w:val="Hyperlink"/>
+                <w:noProof/>
+                <w:webHidden/>
+              </w:rPr>
+              <w:instrText xml:space="preserve"> PAGEREF _Toc139214511 \h </w:instrText>
+            </w:r>
+            <w:r>
+              <w:rPr>
+                <w:rStyle w:val="Hyperlink"/>
+                <w:noProof/>
+                <w:webHidden/>
+              </w:rPr>
+            </w:r>
+            <w:r>
+              <w:rPr>
+                <w:rStyle w:val="Hyperlink"/>
+                <w:noProof/>
+                <w:webHidden/>
               </w:rPr>
               <w:fldChar w:fldCharType="separate"/>
             </w:r>
             <w:r>
               <w:rPr>
-                <w:noProof/>
-                <w:webHidden/>
-                <w:sz w:val="24"/>
-                <w:szCs w:val="24"/>
+                <w:rStyle w:val="Hyperlink"/>
+                <w:noProof/>
+                <w:webHidden/>
               </w:rPr>
               <w:t>6</w:t>
             </w:r>
             <w:r>
               <w:rPr>
-                <w:noProof/>
-                <w:webHidden/>
-                <w:sz w:val="24"/>
-                <w:szCs w:val="24"/>
+                <w:rStyle w:val="Hyperlink"/>
+                <w:noProof/>
+                <w:webHidden/>
               </w:rPr>
               <w:fldChar w:fldCharType="end"/>
             </w:r>
@@ -984,7 +861,7 @@
           <w:sz w:val="36"/>
         </w:rPr>
       </w:pPr>
-      <w:bookmarkStart w:id="1" w:name="_Toc132542938"/>
+      <w:bookmarkStart w:id="0" w:name="_Toc139214503"/>
       <w:r>
         <w:rPr>
           <w:rFonts w:cstheme="majorHAnsi"/>
@@ -994,7 +871,7 @@
         <w:lastRenderedPageBreak/>
         <w:t>What is database?</w:t>
       </w:r>
-      <w:bookmarkEnd w:id="1"/>
+      <w:bookmarkEnd w:id="0"/>
     </w:p>
     <w:p>
       <w:pPr>
@@ -1040,176 +917,107 @@
           <w:sz w:val="36"/>
         </w:rPr>
       </w:pPr>
-      <w:bookmarkStart w:id="2" w:name="_Toc132542939"/>
+      <w:bookmarkStart w:id="1" w:name="_Toc139214504"/>
       <w:r>
         <w:rPr>
           <w:rFonts w:cstheme="majorHAnsi"/>
           <w:sz w:val="36"/>
         </w:rPr>
-        <w:t xml:space="preserve"># </w:t>
-      </w:r>
+        <w:t>1. Database Management System ( DBMS)</w:t>
+      </w:r>
+      <w:bookmarkEnd w:id="1"/>
       <w:r>
         <w:rPr>
           <w:rFonts w:cstheme="majorHAnsi"/>
           <w:sz w:val="36"/>
         </w:rPr>
-        <w:t xml:space="preserve">Database Management System </w:t>
-      </w:r>
-      <w:proofErr w:type="gramStart"/>
-      <w:r>
+        <w:t xml:space="preserve"> </w:t>
+      </w:r>
+    </w:p>
+    <w:p>
+      <w:pPr>
+        <w:spacing w:line="276" w:lineRule="auto"/>
+        <w:rPr>
+          <w:rFonts w:asciiTheme="majorHAnsi" w:hAnsiTheme="majorHAnsi" w:cstheme="majorHAnsi"/>
+          <w:sz w:val="28"/>
+        </w:rPr>
+      </w:pPr>
+      <w:r>
+        <w:rPr>
+          <w:rFonts w:asciiTheme="majorHAnsi" w:hAnsiTheme="majorHAnsi" w:cstheme="majorHAnsi"/>
+          <w:sz w:val="28"/>
+        </w:rPr>
+        <w:t>A database management system (DBMS) is a software system that is used to manage databases. It provides a way for users to create, store, modify, and retrieve data from a database. Examples of popular DBMSs include Oracle, Microsoft SQL Server, MySQL, PostgreSQL, MongoDB, and Cassandra.</w:t>
+      </w:r>
+    </w:p>
+    <w:p>
+      <w:pPr>
+        <w:spacing w:line="276" w:lineRule="auto"/>
+        <w:rPr>
+          <w:rFonts w:asciiTheme="majorHAnsi" w:hAnsiTheme="majorHAnsi" w:cstheme="majorHAnsi"/>
+          <w:sz w:val="28"/>
+        </w:rPr>
+      </w:pPr>
+      <w:r>
+        <w:rPr>
+          <w:rFonts w:asciiTheme="majorHAnsi" w:hAnsiTheme="majorHAnsi" w:cstheme="majorHAnsi"/>
+          <w:sz w:val="28"/>
+        </w:rPr>
+        <w:t>DATABASE = Data + DBMS</w:t>
+      </w:r>
+    </w:p>
+    <w:p>
+      <w:pPr>
+        <w:spacing w:line="276" w:lineRule="auto"/>
+        <w:rPr>
+          <w:rFonts w:asciiTheme="majorHAnsi" w:hAnsiTheme="majorHAnsi" w:cstheme="majorHAnsi"/>
+          <w:sz w:val="28"/>
+        </w:rPr>
+      </w:pPr>
+      <w:r>
+        <w:rPr>
+          <w:rFonts w:asciiTheme="majorHAnsi" w:hAnsiTheme="majorHAnsi" w:cstheme="majorHAnsi"/>
+          <w:sz w:val="28"/>
+        </w:rPr>
+        <w:t>** Database is software + hardware that allow user to store , organize and use data.</w:t>
+      </w:r>
+    </w:p>
+    <w:p>
+      <w:pPr>
+        <w:spacing w:line="276" w:lineRule="auto"/>
+        <w:rPr>
+          <w:rFonts w:asciiTheme="majorHAnsi" w:hAnsiTheme="majorHAnsi" w:cstheme="majorHAnsi"/>
+          <w:sz w:val="28"/>
+        </w:rPr>
+      </w:pPr>
+    </w:p>
+    <w:p>
+      <w:pPr>
+        <w:spacing w:line="276" w:lineRule="auto"/>
+        <w:rPr>
+          <w:rFonts w:asciiTheme="majorHAnsi" w:hAnsiTheme="majorHAnsi" w:cstheme="majorHAnsi"/>
+          <w:sz w:val="28"/>
+        </w:rPr>
+      </w:pPr>
+    </w:p>
+    <w:p>
+      <w:pPr>
+        <w:pStyle w:val="Heading2"/>
+        <w:spacing w:line="276" w:lineRule="auto"/>
         <w:rPr>
           <w:rFonts w:cstheme="majorHAnsi"/>
           <w:sz w:val="36"/>
         </w:rPr>
-        <w:t>( DBMS</w:t>
-      </w:r>
-      <w:proofErr w:type="gramEnd"/>
+      </w:pPr>
+      <w:bookmarkStart w:id="2" w:name="_Toc139214505"/>
       <w:r>
         <w:rPr>
           <w:rFonts w:cstheme="majorHAnsi"/>
           <w:sz w:val="36"/>
         </w:rPr>
-        <w:t>)</w:t>
+        <w:t>2. Why we need DBMS when we had Excel ?</w:t>
       </w:r>
       <w:bookmarkEnd w:id="2"/>
-      <w:r>
-        <w:rPr>
-          <w:rFonts w:cstheme="majorHAnsi"/>
-          <w:sz w:val="36"/>
-        </w:rPr>
-        <w:t xml:space="preserve"> </w:t>
-      </w:r>
-    </w:p>
-    <w:p>
-      <w:pPr>
-        <w:spacing w:line="276" w:lineRule="auto"/>
-        <w:rPr>
-          <w:rFonts w:asciiTheme="majorHAnsi" w:hAnsiTheme="majorHAnsi" w:cstheme="majorHAnsi"/>
-          <w:sz w:val="28"/>
-        </w:rPr>
-      </w:pPr>
-      <w:r>
-        <w:rPr>
-          <w:rFonts w:asciiTheme="majorHAnsi" w:hAnsiTheme="majorHAnsi" w:cstheme="majorHAnsi"/>
-          <w:sz w:val="28"/>
-        </w:rPr>
-        <w:t>A database management system (DBMS) is a software system that is used to manage databases. It provides a way for users to create, store, modify, and retrieve data from a database. Examples of popular DBMSs include Oracle, Microsoft SQL Server, MySQL, PostgreSQL, MongoDB, and Cassandra.</w:t>
-      </w:r>
-    </w:p>
-    <w:p>
-      <w:pPr>
-        <w:spacing w:line="276" w:lineRule="auto"/>
-        <w:rPr>
-          <w:rFonts w:asciiTheme="majorHAnsi" w:hAnsiTheme="majorHAnsi" w:cstheme="majorHAnsi"/>
-          <w:sz w:val="28"/>
-        </w:rPr>
-      </w:pPr>
-      <w:r>
-        <w:rPr>
-          <w:rFonts w:asciiTheme="majorHAnsi" w:hAnsiTheme="majorHAnsi" w:cstheme="majorHAnsi"/>
-          <w:sz w:val="28"/>
-        </w:rPr>
-        <w:t>DATABASE = Data + DBMS</w:t>
-      </w:r>
-    </w:p>
-    <w:p>
-      <w:pPr>
-        <w:spacing w:line="276" w:lineRule="auto"/>
-        <w:rPr>
-          <w:rFonts w:asciiTheme="majorHAnsi" w:hAnsiTheme="majorHAnsi" w:cstheme="majorHAnsi"/>
-          <w:sz w:val="28"/>
-        </w:rPr>
-      </w:pPr>
-      <w:r>
-        <w:rPr>
-          <w:rFonts w:asciiTheme="majorHAnsi" w:hAnsiTheme="majorHAnsi" w:cstheme="majorHAnsi"/>
-          <w:sz w:val="28"/>
-        </w:rPr>
-        <w:t>**</w:t>
-      </w:r>
-      <w:r>
-        <w:rPr>
-          <w:rFonts w:asciiTheme="majorHAnsi" w:hAnsiTheme="majorHAnsi" w:cstheme="majorHAnsi"/>
-          <w:sz w:val="28"/>
-        </w:rPr>
-        <w:t xml:space="preserve"> D</w:t>
-      </w:r>
-      <w:r>
-        <w:rPr>
-          <w:rFonts w:asciiTheme="majorHAnsi" w:hAnsiTheme="majorHAnsi" w:cstheme="majorHAnsi"/>
-          <w:sz w:val="28"/>
-        </w:rPr>
-        <w:t xml:space="preserve">atabase is software + hardware that allow user to </w:t>
-      </w:r>
-      <w:proofErr w:type="gramStart"/>
-      <w:r>
-        <w:rPr>
-          <w:rFonts w:asciiTheme="majorHAnsi" w:hAnsiTheme="majorHAnsi" w:cstheme="majorHAnsi"/>
-          <w:sz w:val="28"/>
-        </w:rPr>
-        <w:t>store ,</w:t>
-      </w:r>
-      <w:proofErr w:type="gramEnd"/>
-      <w:r>
-        <w:rPr>
-          <w:rFonts w:asciiTheme="majorHAnsi" w:hAnsiTheme="majorHAnsi" w:cstheme="majorHAnsi"/>
-          <w:sz w:val="28"/>
-        </w:rPr>
-        <w:t xml:space="preserve"> organize and use data.</w:t>
-      </w:r>
-    </w:p>
-    <w:p>
-      <w:pPr>
-        <w:spacing w:line="276" w:lineRule="auto"/>
-        <w:rPr>
-          <w:rFonts w:asciiTheme="majorHAnsi" w:hAnsiTheme="majorHAnsi" w:cstheme="majorHAnsi"/>
-          <w:sz w:val="28"/>
-        </w:rPr>
-      </w:pPr>
-    </w:p>
-    <w:p>
-      <w:pPr>
-        <w:spacing w:line="276" w:lineRule="auto"/>
-        <w:rPr>
-          <w:rFonts w:asciiTheme="majorHAnsi" w:hAnsiTheme="majorHAnsi" w:cstheme="majorHAnsi"/>
-          <w:sz w:val="28"/>
-        </w:rPr>
-      </w:pPr>
-    </w:p>
-    <w:p>
-      <w:pPr>
-        <w:pStyle w:val="Heading2"/>
-        <w:spacing w:line="276" w:lineRule="auto"/>
-        <w:rPr>
-          <w:rFonts w:cstheme="majorHAnsi"/>
-          <w:sz w:val="36"/>
-        </w:rPr>
-      </w:pPr>
-      <w:bookmarkStart w:id="3" w:name="_Toc132542940"/>
-      <w:r>
-        <w:rPr>
-          <w:rFonts w:cstheme="majorHAnsi"/>
-          <w:sz w:val="36"/>
-        </w:rPr>
-        <w:t xml:space="preserve"># </w:t>
-      </w:r>
-      <w:r>
-        <w:rPr>
-          <w:rFonts w:cstheme="majorHAnsi"/>
-          <w:sz w:val="36"/>
-        </w:rPr>
-        <w:t xml:space="preserve">Why we need DBMS when we had </w:t>
-      </w:r>
-      <w:proofErr w:type="gramStart"/>
-      <w:r>
-        <w:rPr>
-          <w:rFonts w:cstheme="majorHAnsi"/>
-          <w:sz w:val="36"/>
-        </w:rPr>
-        <w:t>Excel ?</w:t>
-      </w:r>
-      <w:bookmarkEnd w:id="3"/>
-      <w:proofErr w:type="gramEnd"/>
     </w:p>
     <w:p>
       <w:pPr>
@@ -1342,30 +1150,22 @@
           <w:sz w:val="36"/>
         </w:rPr>
       </w:pPr>
-      <w:bookmarkStart w:id="4" w:name="_Toc132542941"/>
+      <w:bookmarkStart w:id="3" w:name="_Toc139214506"/>
       <w:r>
         <w:rPr>
           <w:rFonts w:cstheme="majorHAnsi"/>
           <w:b/>
           <w:sz w:val="36"/>
         </w:rPr>
-        <w:t xml:space="preserve">Types </w:t>
-      </w:r>
+        <w:t>Types of Databases:-</w:t>
+      </w:r>
+      <w:bookmarkEnd w:id="3"/>
       <w:r>
         <w:rPr>
           <w:rFonts w:cstheme="majorHAnsi"/>
           <w:b/>
           <w:sz w:val="36"/>
         </w:rPr>
-        <w:t>of Databases:-</w:t>
-      </w:r>
-      <w:bookmarkEnd w:id="4"/>
-      <w:r>
-        <w:rPr>
-          <w:rFonts w:cstheme="majorHAnsi"/>
-          <w:b/>
-          <w:sz w:val="36"/>
-        </w:rPr>
         <w:t xml:space="preserve"> </w:t>
       </w:r>
     </w:p>
@@ -1374,7 +1174,7 @@
         <w:pStyle w:val="ListParagraph"/>
         <w:numPr>
           <w:ilvl w:val="0"/>
-          <w:numId w:val="4"/>
+          <w:numId w:val="18"/>
         </w:numPr>
         <w:spacing w:before="240" w:line="276" w:lineRule="auto"/>
         <w:rPr>
@@ -1395,39 +1195,7 @@
           <w:rFonts w:asciiTheme="majorHAnsi" w:hAnsiTheme="majorHAnsi" w:cstheme="majorHAnsi"/>
           <w:sz w:val="28"/>
         </w:rPr>
-        <w:t xml:space="preserve">: The relational model is the most widely used database </w:t>
-      </w:r>
-      <w:proofErr w:type="gramStart"/>
-      <w:r>
-        <w:rPr>
-          <w:rFonts w:asciiTheme="majorHAnsi" w:hAnsiTheme="majorHAnsi" w:cstheme="majorHAnsi"/>
-          <w:sz w:val="28"/>
-        </w:rPr>
-        <w:t>model</w:t>
-      </w:r>
-      <w:proofErr w:type="gramEnd"/>
-      <w:r>
-        <w:rPr>
-          <w:rFonts w:asciiTheme="majorHAnsi" w:hAnsiTheme="majorHAnsi" w:cstheme="majorHAnsi"/>
-          <w:sz w:val="28"/>
-        </w:rPr>
-        <w:t xml:space="preserve"> today. It organizes data into one or more tables consisting of rows and columns, with each table representing a specific entity or relationship between entities. </w:t>
-      </w:r>
-      <w:proofErr w:type="spellStart"/>
-      <w:r>
-        <w:rPr>
-          <w:rFonts w:asciiTheme="majorHAnsi" w:hAnsiTheme="majorHAnsi" w:cstheme="majorHAnsi"/>
-          <w:sz w:val="28"/>
-        </w:rPr>
-        <w:t>Eg</w:t>
-      </w:r>
-      <w:proofErr w:type="spellEnd"/>
-      <w:r>
-        <w:rPr>
-          <w:rFonts w:asciiTheme="majorHAnsi" w:hAnsiTheme="majorHAnsi" w:cstheme="majorHAnsi"/>
-          <w:sz w:val="28"/>
-        </w:rPr>
-        <w:t>: MySQL , SQLite , PostgreSQL</w:t>
+        <w:t>: The relational model is the most widely used database model today. It organizes data into one or more tables consisting of rows and columns, with each table representing a specific entity or relationship between entities. Eg: MySQL , SQLite , PostgreSQL</w:t>
       </w:r>
     </w:p>
     <w:p>
@@ -1435,7 +1203,7 @@
         <w:pStyle w:val="ListParagraph"/>
         <w:numPr>
           <w:ilvl w:val="0"/>
-          <w:numId w:val="4"/>
+          <w:numId w:val="18"/>
         </w:numPr>
         <w:spacing w:before="240" w:line="276" w:lineRule="auto"/>
         <w:rPr>
@@ -1456,40 +1224,15 @@
           <w:rFonts w:asciiTheme="majorHAnsi" w:hAnsiTheme="majorHAnsi" w:cstheme="majorHAnsi"/>
           <w:sz w:val="28"/>
         </w:rPr>
-        <w:t xml:space="preserve">: The object-oriented model is based on the concepts of object-oriented programming. It represents data as objects that can contain both data and methods, allowing for more complex data structures and relationships. </w:t>
-      </w:r>
-      <w:proofErr w:type="spellStart"/>
-      <w:r>
-        <w:rPr>
-          <w:rFonts w:asciiTheme="majorHAnsi" w:hAnsiTheme="majorHAnsi" w:cstheme="majorHAnsi"/>
-          <w:sz w:val="28"/>
-        </w:rPr>
-        <w:t>Eg</w:t>
-      </w:r>
-      <w:proofErr w:type="spellEnd"/>
-      <w:r>
-        <w:rPr>
-          <w:rFonts w:asciiTheme="majorHAnsi" w:hAnsiTheme="majorHAnsi" w:cstheme="majorHAnsi"/>
-          <w:sz w:val="28"/>
-        </w:rPr>
-        <w:t xml:space="preserve">: db4o, </w:t>
-      </w:r>
-      <w:proofErr w:type="spellStart"/>
-      <w:r>
-        <w:rPr>
-          <w:rFonts w:asciiTheme="majorHAnsi" w:hAnsiTheme="majorHAnsi" w:cstheme="majorHAnsi"/>
-          <w:sz w:val="28"/>
-        </w:rPr>
-        <w:t>ObjectStore</w:t>
-      </w:r>
-      <w:proofErr w:type="spellEnd"/>
+        <w:t>: The object-oriented model is based on the concepts of object-oriented programming. It represents data as objects that can contain both data and methods, allowing for more complex data structures and relationships. Eg: db4o, ObjectStore</w:t>
+      </w:r>
     </w:p>
     <w:p>
       <w:pPr>
         <w:pStyle w:val="ListParagraph"/>
         <w:numPr>
           <w:ilvl w:val="0"/>
-          <w:numId w:val="4"/>
+          <w:numId w:val="18"/>
         </w:numPr>
         <w:spacing w:before="240" w:line="276" w:lineRule="auto"/>
         <w:rPr>
@@ -1510,40 +1253,15 @@
           <w:rFonts w:asciiTheme="majorHAnsi" w:hAnsiTheme="majorHAnsi" w:cstheme="majorHAnsi"/>
           <w:sz w:val="28"/>
         </w:rPr>
-        <w:t xml:space="preserve"> The document model is used for managing semi-structured or unstructured data, such as JSON or XML documents. In this model, data is stored as a collection of documents, with each document containing a set of key-value pairs. </w:t>
-      </w:r>
-      <w:proofErr w:type="spellStart"/>
-      <w:r>
-        <w:rPr>
-          <w:rFonts w:asciiTheme="majorHAnsi" w:hAnsiTheme="majorHAnsi" w:cstheme="majorHAnsi"/>
-          <w:sz w:val="28"/>
-        </w:rPr>
-        <w:t>Eg</w:t>
-      </w:r>
-      <w:proofErr w:type="spellEnd"/>
-      <w:r>
-        <w:rPr>
-          <w:rFonts w:asciiTheme="majorHAnsi" w:hAnsiTheme="majorHAnsi" w:cstheme="majorHAnsi"/>
-          <w:sz w:val="28"/>
-        </w:rPr>
-        <w:t xml:space="preserve">: MongoDB, </w:t>
-      </w:r>
-      <w:proofErr w:type="spellStart"/>
-      <w:r>
-        <w:rPr>
-          <w:rFonts w:asciiTheme="majorHAnsi" w:hAnsiTheme="majorHAnsi" w:cstheme="majorHAnsi"/>
-          <w:sz w:val="28"/>
-        </w:rPr>
-        <w:t>CouchDB</w:t>
-      </w:r>
-      <w:proofErr w:type="spellEnd"/>
+        <w:t xml:space="preserve"> The document model is used for managing semi-structured or unstructured data, such as JSON or XML documents. In this model, data is stored as a collection of documents, with each document containing a set of key-value pairs. Eg: MongoDB, CouchDB</w:t>
+      </w:r>
     </w:p>
     <w:p>
       <w:pPr>
         <w:pStyle w:val="ListParagraph"/>
         <w:numPr>
           <w:ilvl w:val="0"/>
-          <w:numId w:val="4"/>
+          <w:numId w:val="18"/>
         </w:numPr>
         <w:spacing w:before="240" w:line="276" w:lineRule="auto"/>
         <w:rPr>
@@ -1576,54 +1294,20 @@
           <w:sz w:val="28"/>
         </w:rPr>
       </w:pPr>
-      <w:proofErr w:type="spellStart"/>
       <w:r>
         <w:rPr>
           <w:rFonts w:asciiTheme="majorHAnsi" w:hAnsiTheme="majorHAnsi" w:cstheme="majorHAnsi"/>
           <w:sz w:val="28"/>
         </w:rPr>
-        <w:t>Eg</w:t>
-      </w:r>
-      <w:proofErr w:type="spellEnd"/>
-      <w:r>
-        <w:rPr>
-          <w:rFonts w:asciiTheme="majorHAnsi" w:hAnsiTheme="majorHAnsi" w:cstheme="majorHAnsi"/>
-          <w:sz w:val="28"/>
-        </w:rPr>
-        <w:t xml:space="preserve">. </w:t>
-      </w:r>
-      <w:proofErr w:type="spellStart"/>
-      <w:r>
-        <w:rPr>
-          <w:rFonts w:asciiTheme="majorHAnsi" w:hAnsiTheme="majorHAnsi" w:cstheme="majorHAnsi"/>
-          <w:sz w:val="28"/>
-        </w:rPr>
-        <w:t>Redis</w:t>
-      </w:r>
-      <w:proofErr w:type="spellEnd"/>
-      <w:r>
-        <w:rPr>
-          <w:rFonts w:asciiTheme="majorHAnsi" w:hAnsiTheme="majorHAnsi" w:cstheme="majorHAnsi"/>
-          <w:sz w:val="28"/>
-        </w:rPr>
-        <w:t xml:space="preserve">, </w:t>
-      </w:r>
-      <w:proofErr w:type="spellStart"/>
-      <w:r>
-        <w:rPr>
-          <w:rFonts w:asciiTheme="majorHAnsi" w:hAnsiTheme="majorHAnsi" w:cstheme="majorHAnsi"/>
-          <w:sz w:val="28"/>
-        </w:rPr>
-        <w:t>DynamoDB</w:t>
-      </w:r>
-      <w:proofErr w:type="spellEnd"/>
+        <w:t>Eg. Redis, DynamoDB</w:t>
+      </w:r>
     </w:p>
     <w:p>
       <w:pPr>
         <w:pStyle w:val="ListParagraph"/>
         <w:numPr>
           <w:ilvl w:val="0"/>
-          <w:numId w:val="4"/>
+          <w:numId w:val="18"/>
         </w:numPr>
         <w:spacing w:before="240" w:line="276" w:lineRule="auto"/>
         <w:rPr>
@@ -1644,44 +1328,7 @@
           <w:rFonts w:asciiTheme="majorHAnsi" w:hAnsiTheme="majorHAnsi" w:cstheme="majorHAnsi"/>
           <w:sz w:val="28"/>
         </w:rPr>
-        <w:t xml:space="preserve"> The hierarchical model organizes data into a tree-like structure, with each parent node having one or more child nodes. This model is used for storing data with a one-to-many relationship, such as file systems.</w:t>
-      </w:r>
-      <w:r>
-        <w:rPr>
-          <w:rFonts w:asciiTheme="majorHAnsi" w:hAnsiTheme="majorHAnsi" w:cstheme="majorHAnsi"/>
-          <w:sz w:val="28"/>
-        </w:rPr>
-        <w:t xml:space="preserve"> </w:t>
-      </w:r>
-      <w:proofErr w:type="spellStart"/>
-      <w:r>
-        <w:rPr>
-          <w:rFonts w:asciiTheme="majorHAnsi" w:hAnsiTheme="majorHAnsi" w:cstheme="majorHAnsi"/>
-          <w:sz w:val="28"/>
-        </w:rPr>
-        <w:t>Eg</w:t>
-      </w:r>
-      <w:proofErr w:type="spellEnd"/>
-      <w:r>
-        <w:rPr>
-          <w:rFonts w:asciiTheme="majorHAnsi" w:hAnsiTheme="majorHAnsi" w:cstheme="majorHAnsi"/>
-          <w:sz w:val="28"/>
-        </w:rPr>
-        <w:t>:</w:t>
-      </w:r>
-      <w:r>
-        <w:rPr>
-          <w:rFonts w:asciiTheme="majorHAnsi" w:hAnsiTheme="majorHAnsi" w:cstheme="majorHAnsi"/>
-          <w:sz w:val="28"/>
-        </w:rPr>
-        <w:t xml:space="preserve"> </w:t>
-      </w:r>
-      <w:r>
-        <w:rPr>
-          <w:rFonts w:asciiTheme="majorHAnsi" w:hAnsiTheme="majorHAnsi" w:cstheme="majorHAnsi"/>
-          <w:sz w:val="28"/>
-        </w:rPr>
-        <w:t>IBM Information Management System (IMS)</w:t>
+        <w:t xml:space="preserve"> The hierarchical model organizes data into a tree-like structure, with each parent node having one or more child nodes. This model is used for storing data with a one-to-many relationship, such as file systems. Eg: IBM Information Management System (IMS)</w:t>
       </w:r>
     </w:p>
     <w:p>
@@ -1689,7 +1336,7 @@
         <w:pStyle w:val="ListParagraph"/>
         <w:numPr>
           <w:ilvl w:val="0"/>
-          <w:numId w:val="4"/>
+          <w:numId w:val="18"/>
         </w:numPr>
         <w:spacing w:before="240" w:line="276" w:lineRule="auto"/>
         <w:rPr>
@@ -1710,23 +1357,7 @@
           <w:rFonts w:asciiTheme="majorHAnsi" w:hAnsiTheme="majorHAnsi" w:cstheme="majorHAnsi"/>
           <w:sz w:val="28"/>
         </w:rPr>
-        <w:t xml:space="preserve"> The network model is similar to the hierarchical model but allows for more complex relationships between entities. In this model, data is organized into sets of records, with each record linked to one or more other records. </w:t>
-      </w:r>
-      <w:proofErr w:type="spellStart"/>
-      <w:r>
-        <w:rPr>
-          <w:rFonts w:asciiTheme="majorHAnsi" w:hAnsiTheme="majorHAnsi" w:cstheme="majorHAnsi"/>
-          <w:sz w:val="28"/>
-        </w:rPr>
-        <w:t>Eg</w:t>
-      </w:r>
-      <w:proofErr w:type="spellEnd"/>
-      <w:r>
-        <w:rPr>
-          <w:rFonts w:asciiTheme="majorHAnsi" w:hAnsiTheme="majorHAnsi" w:cstheme="majorHAnsi"/>
-          <w:sz w:val="28"/>
-        </w:rPr>
-        <w:t>: Integrated Data System (IDS)</w:t>
+        <w:t xml:space="preserve"> The network model is similar to the hierarchical model but allows for more complex relationships between entities. In this model, data is organized into sets of records, with each record linked to one or more other records. Eg: Integrated Data System (IDS)</w:t>
       </w:r>
     </w:p>
     <w:p>
@@ -1734,7 +1365,7 @@
         <w:pStyle w:val="ListParagraph"/>
         <w:numPr>
           <w:ilvl w:val="0"/>
-          <w:numId w:val="4"/>
+          <w:numId w:val="18"/>
         </w:numPr>
         <w:spacing w:before="240" w:line="276" w:lineRule="auto"/>
         <w:rPr>
@@ -1755,46 +1386,7 @@
           <w:rFonts w:asciiTheme="majorHAnsi" w:hAnsiTheme="majorHAnsi" w:cstheme="majorHAnsi"/>
           <w:sz w:val="28"/>
         </w:rPr>
-        <w:t xml:space="preserve"> The graph model represents data as nodes and edges, allowing for the </w:t>
-      </w:r>
-      <w:proofErr w:type="spellStart"/>
-      <w:r>
-        <w:rPr>
-          <w:rFonts w:asciiTheme="majorHAnsi" w:hAnsiTheme="majorHAnsi" w:cstheme="majorHAnsi"/>
-          <w:sz w:val="28"/>
-        </w:rPr>
-        <w:t>modeling</w:t>
-      </w:r>
-      <w:proofErr w:type="spellEnd"/>
-      <w:r>
-        <w:rPr>
-          <w:rFonts w:asciiTheme="majorHAnsi" w:hAnsiTheme="majorHAnsi" w:cstheme="majorHAnsi"/>
-          <w:sz w:val="28"/>
-        </w:rPr>
-        <w:t xml:space="preserve"> of complex relationships between entities. It is commonly used in applications such as social networks or recommendation engines</w:t>
-      </w:r>
-      <w:r>
-        <w:rPr>
-          <w:rFonts w:asciiTheme="majorHAnsi" w:hAnsiTheme="majorHAnsi" w:cstheme="majorHAnsi"/>
-          <w:sz w:val="28"/>
-        </w:rPr>
-        <w:t xml:space="preserve">. </w:t>
-      </w:r>
-      <w:proofErr w:type="spellStart"/>
-      <w:r>
-        <w:rPr>
-          <w:rFonts w:asciiTheme="majorHAnsi" w:hAnsiTheme="majorHAnsi" w:cstheme="majorHAnsi"/>
-          <w:sz w:val="28"/>
-        </w:rPr>
-        <w:t>Eg</w:t>
-      </w:r>
-      <w:proofErr w:type="spellEnd"/>
-      <w:r>
-        <w:rPr>
-          <w:rFonts w:asciiTheme="majorHAnsi" w:hAnsiTheme="majorHAnsi" w:cstheme="majorHAnsi"/>
-          <w:sz w:val="28"/>
-        </w:rPr>
-        <w:t>: Neo4j, Titan</w:t>
+        <w:t xml:space="preserve"> The graph model represents data as nodes and edges, allowing for the modeling of complex relationships between entities. It is commonly used in applications such as social networks or recommendation engines. Eg: Neo4j, Titan</w:t>
       </w:r>
     </w:p>
     <w:p>
@@ -1843,7 +1435,7 @@
           <w:szCs w:val="36"/>
         </w:rPr>
       </w:pPr>
-      <w:bookmarkStart w:id="5" w:name="_Toc132542942"/>
+      <w:bookmarkStart w:id="4" w:name="_Toc139214507"/>
       <w:r>
         <w:rPr>
           <w:rFonts w:cstheme="majorHAnsi"/>
@@ -1851,17 +1443,9 @@
           <w:szCs w:val="36"/>
         </w:rPr>
         <w:lastRenderedPageBreak/>
-        <w:t xml:space="preserve"># </w:t>
-      </w:r>
-      <w:r>
-        <w:rPr>
-          <w:rFonts w:cstheme="majorHAnsi"/>
-          <w:sz w:val="36"/>
-          <w:szCs w:val="36"/>
-        </w:rPr>
-        <w:t>Relational Database Model</w:t>
-      </w:r>
-      <w:bookmarkEnd w:id="5"/>
+        <w:t>1. Relational Database Model</w:t>
+      </w:r>
+      <w:bookmarkEnd w:id="4"/>
     </w:p>
     <w:p>
       <w:pPr>
@@ -1871,7 +1455,6 @@
           <w:rFonts w:asciiTheme="majorHAnsi" w:eastAsia="Times New Roman" w:hAnsiTheme="majorHAnsi" w:cstheme="majorHAnsi"/>
           <w:color w:val="auto"/>
           <w:sz w:val="28"/>
-          <w:shd w:val="clear" w:color="auto" w:fill="auto"/>
           <w:lang w:eastAsia="en-IN"/>
         </w:rPr>
       </w:pPr>
@@ -1880,7 +1463,6 @@
           <w:rFonts w:asciiTheme="majorHAnsi" w:eastAsia="Times New Roman" w:hAnsiTheme="majorHAnsi" w:cstheme="majorHAnsi"/>
           <w:color w:val="auto"/>
           <w:sz w:val="28"/>
-          <w:shd w:val="clear" w:color="auto" w:fill="auto"/>
           <w:lang w:eastAsia="en-IN"/>
         </w:rPr>
         <w:t>The relational database model is a way of organizing and managing data in a database. It is based on the concept of a relation or a table, which consists of rows and columns.</w:t>
@@ -1894,7 +1476,6 @@
           <w:rFonts w:asciiTheme="majorHAnsi" w:eastAsia="Times New Roman" w:hAnsiTheme="majorHAnsi" w:cstheme="majorHAnsi"/>
           <w:color w:val="auto"/>
           <w:sz w:val="28"/>
-          <w:shd w:val="clear" w:color="auto" w:fill="auto"/>
           <w:lang w:eastAsia="en-IN"/>
         </w:rPr>
       </w:pPr>
@@ -1903,7 +1484,6 @@
           <w:rFonts w:asciiTheme="majorHAnsi" w:eastAsia="Times New Roman" w:hAnsiTheme="majorHAnsi" w:cstheme="majorHAnsi"/>
           <w:color w:val="auto"/>
           <w:sz w:val="28"/>
-          <w:shd w:val="clear" w:color="auto" w:fill="auto"/>
           <w:lang w:eastAsia="en-IN"/>
         </w:rPr>
         <w:t>The following are some key terms related to the relational database model:</w:t>
@@ -1914,14 +1494,14 @@
         <w:pStyle w:val="BodyText"/>
         <w:numPr>
           <w:ilvl w:val="0"/>
-          <w:numId w:val="6"/>
+          <w:numId w:val="19"/>
         </w:numPr>
+        <w:shd w:val="clear" w:color="auto" w:fill="F7F7F8"/>
         <w:spacing w:line="276" w:lineRule="auto"/>
         <w:rPr>
           <w:rFonts w:asciiTheme="majorHAnsi" w:eastAsia="Times New Roman" w:hAnsiTheme="majorHAnsi" w:cstheme="majorHAnsi"/>
           <w:color w:val="auto"/>
           <w:sz w:val="28"/>
-          <w:shd w:val="clear" w:color="auto" w:fill="auto"/>
           <w:lang w:eastAsia="en-IN"/>
         </w:rPr>
       </w:pPr>
@@ -1931,7 +1511,6 @@
           <w:b/>
           <w:color w:val="auto"/>
           <w:sz w:val="28"/>
-          <w:shd w:val="clear" w:color="auto" w:fill="auto"/>
           <w:lang w:eastAsia="en-IN"/>
         </w:rPr>
         <w:t>Table or Relation</w:t>
@@ -1941,7 +1520,6 @@
           <w:rFonts w:asciiTheme="majorHAnsi" w:eastAsia="Times New Roman" w:hAnsiTheme="majorHAnsi" w:cstheme="majorHAnsi"/>
           <w:color w:val="auto"/>
           <w:sz w:val="28"/>
-          <w:shd w:val="clear" w:color="auto" w:fill="auto"/>
           <w:lang w:eastAsia="en-IN"/>
         </w:rPr>
         <w:t>: A table is a collection of related data, consisting of rows and columns. Each row represents a unique record, and each column represents a specific attribute of that record.</w:t>
@@ -1952,14 +1530,14 @@
         <w:pStyle w:val="BodyText"/>
         <w:numPr>
           <w:ilvl w:val="0"/>
-          <w:numId w:val="6"/>
+          <w:numId w:val="19"/>
         </w:numPr>
+        <w:shd w:val="clear" w:color="auto" w:fill="F7F7F8"/>
         <w:spacing w:line="276" w:lineRule="auto"/>
         <w:rPr>
           <w:rFonts w:asciiTheme="majorHAnsi" w:eastAsia="Times New Roman" w:hAnsiTheme="majorHAnsi" w:cstheme="majorHAnsi"/>
           <w:color w:val="auto"/>
           <w:sz w:val="28"/>
-          <w:shd w:val="clear" w:color="auto" w:fill="auto"/>
           <w:lang w:eastAsia="en-IN"/>
         </w:rPr>
       </w:pPr>
@@ -1969,7 +1547,6 @@
           <w:b/>
           <w:color w:val="auto"/>
           <w:sz w:val="28"/>
-          <w:shd w:val="clear" w:color="auto" w:fill="auto"/>
           <w:lang w:eastAsia="en-IN"/>
         </w:rPr>
         <w:t>Primary Key</w:t>
@@ -1979,7 +1556,6 @@
           <w:rFonts w:asciiTheme="majorHAnsi" w:eastAsia="Times New Roman" w:hAnsiTheme="majorHAnsi" w:cstheme="majorHAnsi"/>
           <w:color w:val="auto"/>
           <w:sz w:val="28"/>
-          <w:shd w:val="clear" w:color="auto" w:fill="auto"/>
           <w:lang w:eastAsia="en-IN"/>
         </w:rPr>
         <w:t>: A primary key is a column or set of columns that uniquely identifies each row in a table.</w:t>
@@ -1990,14 +1566,14 @@
         <w:pStyle w:val="BodyText"/>
         <w:numPr>
           <w:ilvl w:val="0"/>
-          <w:numId w:val="6"/>
+          <w:numId w:val="19"/>
         </w:numPr>
+        <w:shd w:val="clear" w:color="auto" w:fill="F7F7F8"/>
         <w:spacing w:line="276" w:lineRule="auto"/>
         <w:rPr>
           <w:rFonts w:asciiTheme="majorHAnsi" w:eastAsia="Times New Roman" w:hAnsiTheme="majorHAnsi" w:cstheme="majorHAnsi"/>
           <w:color w:val="auto"/>
           <w:sz w:val="28"/>
-          <w:shd w:val="clear" w:color="auto" w:fill="auto"/>
           <w:lang w:eastAsia="en-IN"/>
         </w:rPr>
       </w:pPr>
@@ -2007,7 +1583,6 @@
           <w:b/>
           <w:color w:val="auto"/>
           <w:sz w:val="28"/>
-          <w:shd w:val="clear" w:color="auto" w:fill="auto"/>
           <w:lang w:eastAsia="en-IN"/>
         </w:rPr>
         <w:t>Foreign Key</w:t>
@@ -2017,7 +1592,6 @@
           <w:rFonts w:asciiTheme="majorHAnsi" w:eastAsia="Times New Roman" w:hAnsiTheme="majorHAnsi" w:cstheme="majorHAnsi"/>
           <w:color w:val="auto"/>
           <w:sz w:val="28"/>
-          <w:shd w:val="clear" w:color="auto" w:fill="auto"/>
           <w:lang w:eastAsia="en-IN"/>
         </w:rPr>
         <w:t>: A foreign key is a column or set of columns that refers to the primary key of another table. It is used to establish relationships between tables.</w:t>
@@ -2028,14 +1602,14 @@
         <w:pStyle w:val="BodyText"/>
         <w:numPr>
           <w:ilvl w:val="0"/>
-          <w:numId w:val="6"/>
+          <w:numId w:val="19"/>
         </w:numPr>
+        <w:shd w:val="clear" w:color="auto" w:fill="F7F7F8"/>
         <w:spacing w:line="276" w:lineRule="auto"/>
         <w:rPr>
           <w:rFonts w:asciiTheme="majorHAnsi" w:eastAsia="Times New Roman" w:hAnsiTheme="majorHAnsi" w:cstheme="majorHAnsi"/>
           <w:color w:val="auto"/>
           <w:sz w:val="28"/>
-          <w:shd w:val="clear" w:color="auto" w:fill="auto"/>
           <w:lang w:eastAsia="en-IN"/>
         </w:rPr>
       </w:pPr>
@@ -2045,7 +1619,6 @@
           <w:b/>
           <w:color w:val="auto"/>
           <w:sz w:val="28"/>
-          <w:shd w:val="clear" w:color="auto" w:fill="auto"/>
           <w:lang w:eastAsia="en-IN"/>
         </w:rPr>
         <w:t>Index</w:t>
@@ -2055,7 +1628,6 @@
           <w:rFonts w:asciiTheme="majorHAnsi" w:eastAsia="Times New Roman" w:hAnsiTheme="majorHAnsi" w:cstheme="majorHAnsi"/>
           <w:color w:val="auto"/>
           <w:sz w:val="28"/>
-          <w:shd w:val="clear" w:color="auto" w:fill="auto"/>
           <w:lang w:eastAsia="en-IN"/>
         </w:rPr>
         <w:t>: An index is a data structure that provides fast access to specific rows in a table based on the values in one or more columns.</w:t>
@@ -2066,14 +1638,14 @@
         <w:pStyle w:val="BodyText"/>
         <w:numPr>
           <w:ilvl w:val="0"/>
-          <w:numId w:val="6"/>
+          <w:numId w:val="19"/>
         </w:numPr>
+        <w:shd w:val="clear" w:color="auto" w:fill="F7F7F8"/>
         <w:spacing w:line="276" w:lineRule="auto"/>
         <w:rPr>
           <w:rFonts w:asciiTheme="majorHAnsi" w:eastAsia="Times New Roman" w:hAnsiTheme="majorHAnsi" w:cstheme="majorHAnsi"/>
           <w:color w:val="auto"/>
           <w:sz w:val="28"/>
-          <w:shd w:val="clear" w:color="auto" w:fill="auto"/>
           <w:lang w:eastAsia="en-IN"/>
         </w:rPr>
       </w:pPr>
@@ -2083,7 +1655,6 @@
           <w:b/>
           <w:color w:val="auto"/>
           <w:sz w:val="28"/>
-          <w:shd w:val="clear" w:color="auto" w:fill="auto"/>
           <w:lang w:eastAsia="en-IN"/>
         </w:rPr>
         <w:t>Normalization</w:t>
@@ -2093,7 +1664,6 @@
           <w:rFonts w:asciiTheme="majorHAnsi" w:eastAsia="Times New Roman" w:hAnsiTheme="majorHAnsi" w:cstheme="majorHAnsi"/>
           <w:color w:val="auto"/>
           <w:sz w:val="28"/>
-          <w:shd w:val="clear" w:color="auto" w:fill="auto"/>
           <w:lang w:eastAsia="en-IN"/>
         </w:rPr>
         <w:t>: Normalization is the process of organizing data in a database to reduce redundancy and improve data consistency.</w:t>
@@ -2104,14 +1674,14 @@
         <w:pStyle w:val="BodyText"/>
         <w:numPr>
           <w:ilvl w:val="0"/>
-          <w:numId w:val="6"/>
+          <w:numId w:val="19"/>
         </w:numPr>
+        <w:shd w:val="clear" w:color="auto" w:fill="F7F7F8"/>
         <w:spacing w:line="276" w:lineRule="auto"/>
         <w:rPr>
           <w:rFonts w:asciiTheme="majorHAnsi" w:eastAsia="Times New Roman" w:hAnsiTheme="majorHAnsi" w:cstheme="majorHAnsi"/>
           <w:color w:val="auto"/>
           <w:sz w:val="28"/>
-          <w:shd w:val="clear" w:color="auto" w:fill="auto"/>
           <w:lang w:eastAsia="en-IN"/>
         </w:rPr>
       </w:pPr>
@@ -2121,7 +1691,6 @@
           <w:b/>
           <w:color w:val="auto"/>
           <w:sz w:val="28"/>
-          <w:shd w:val="clear" w:color="auto" w:fill="auto"/>
           <w:lang w:eastAsia="en-IN"/>
         </w:rPr>
         <w:t>SQL</w:t>
@@ -2131,7 +1700,6 @@
           <w:rFonts w:asciiTheme="majorHAnsi" w:eastAsia="Times New Roman" w:hAnsiTheme="majorHAnsi" w:cstheme="majorHAnsi"/>
           <w:color w:val="auto"/>
           <w:sz w:val="28"/>
-          <w:shd w:val="clear" w:color="auto" w:fill="auto"/>
           <w:lang w:eastAsia="en-IN"/>
         </w:rPr>
         <w:t>: SQL (Structured Query Language) is a programming language used to manage and query relational databases. It allows users to create, modify, and query data in tables.</w:t>
@@ -2145,7 +1713,6 @@
           <w:rFonts w:asciiTheme="majorHAnsi" w:eastAsia="Times New Roman" w:hAnsiTheme="majorHAnsi" w:cstheme="majorHAnsi"/>
           <w:color w:val="auto"/>
           <w:sz w:val="28"/>
-          <w:shd w:val="clear" w:color="auto" w:fill="auto"/>
           <w:lang w:eastAsia="en-IN"/>
         </w:rPr>
       </w:pPr>
@@ -2154,7 +1721,6 @@
           <w:rFonts w:asciiTheme="majorHAnsi" w:eastAsia="Times New Roman" w:hAnsiTheme="majorHAnsi" w:cstheme="majorHAnsi"/>
           <w:color w:val="auto"/>
           <w:sz w:val="28"/>
-          <w:shd w:val="clear" w:color="auto" w:fill="auto"/>
           <w:lang w:eastAsia="en-IN"/>
         </w:rPr>
         <w:t>Overall, the relational database model provides a flexible and efficient way to organize and manage data in a database, allowing for fast and easy retrieval of data based on various criteria.</w:t>
@@ -2168,7 +1734,6 @@
           <w:rFonts w:asciiTheme="majorHAnsi" w:eastAsia="Times New Roman" w:hAnsiTheme="majorHAnsi" w:cstheme="majorHAnsi"/>
           <w:color w:val="auto"/>
           <w:sz w:val="28"/>
-          <w:shd w:val="clear" w:color="auto" w:fill="auto"/>
           <w:lang w:eastAsia="en-IN"/>
         </w:rPr>
       </w:pPr>
@@ -2177,40 +1742,27 @@
           <w:rFonts w:asciiTheme="majorHAnsi" w:eastAsia="Times New Roman" w:hAnsiTheme="majorHAnsi" w:cstheme="majorHAnsi"/>
           <w:color w:val="auto"/>
           <w:sz w:val="28"/>
-          <w:shd w:val="clear" w:color="auto" w:fill="auto"/>
-          <w:lang w:eastAsia="en-IN"/>
-        </w:rPr>
-        <w:t xml:space="preserve">** </w:t>
-      </w:r>
-      <w:r>
+          <w:lang w:eastAsia="en-IN"/>
+        </w:rPr>
+        <w:t>** Main point that makes relational model special is the ability to link relationships between different types of data using primary and foreign keys.</w:t>
+      </w:r>
+    </w:p>
+    <w:p>
+      <w:pPr>
+        <w:pStyle w:val="BodyText"/>
+        <w:spacing w:line="276" w:lineRule="auto"/>
         <w:rPr>
           <w:rFonts w:asciiTheme="majorHAnsi" w:eastAsia="Times New Roman" w:hAnsiTheme="majorHAnsi" w:cstheme="majorHAnsi"/>
           <w:color w:val="auto"/>
           <w:sz w:val="28"/>
-          <w:shd w:val="clear" w:color="auto" w:fill="auto"/>
-          <w:lang w:eastAsia="en-IN"/>
-        </w:rPr>
-        <w:t>Main point that makes relational model special is the ability to link relationships between different types of data using primary and foreign keys.</w:t>
-      </w:r>
-    </w:p>
-    <w:p>
-      <w:pPr>
-        <w:pStyle w:val="BodyText"/>
-        <w:spacing w:line="276" w:lineRule="auto"/>
+          <w:lang w:eastAsia="en-IN"/>
+        </w:rPr>
+      </w:pPr>
+      <w:r>
         <w:rPr>
           <w:rFonts w:asciiTheme="majorHAnsi" w:eastAsia="Times New Roman" w:hAnsiTheme="majorHAnsi" w:cstheme="majorHAnsi"/>
           <w:color w:val="auto"/>
           <w:sz w:val="28"/>
-          <w:shd w:val="clear" w:color="auto" w:fill="auto"/>
-          <w:lang w:eastAsia="en-IN"/>
-        </w:rPr>
-      </w:pPr>
-      <w:r>
-        <w:rPr>
-          <w:rFonts w:asciiTheme="majorHAnsi" w:eastAsia="Times New Roman" w:hAnsiTheme="majorHAnsi" w:cstheme="majorHAnsi"/>
-          <w:color w:val="auto"/>
-          <w:sz w:val="28"/>
-          <w:shd w:val="clear" w:color="auto" w:fill="auto"/>
           <w:lang w:eastAsia="en-IN"/>
         </w:rPr>
         <w:t xml:space="preserve">Other terms:- </w:t>
@@ -2221,14 +1773,14 @@
         <w:pStyle w:val="BodyText"/>
         <w:numPr>
           <w:ilvl w:val="0"/>
-          <w:numId w:val="17"/>
+          <w:numId w:val="20"/>
         </w:numPr>
+        <w:shd w:val="clear" w:color="auto" w:fill="F7F7F8"/>
         <w:spacing w:line="276" w:lineRule="auto"/>
         <w:rPr>
           <w:rFonts w:asciiTheme="majorHAnsi" w:eastAsia="Times New Roman" w:hAnsiTheme="majorHAnsi" w:cstheme="majorHAnsi"/>
           <w:color w:val="auto"/>
           <w:sz w:val="28"/>
-          <w:shd w:val="clear" w:color="auto" w:fill="auto"/>
           <w:lang w:eastAsia="en-IN"/>
         </w:rPr>
       </w:pPr>
@@ -2237,7 +1789,6 @@
           <w:rFonts w:asciiTheme="majorHAnsi" w:eastAsia="Times New Roman" w:hAnsiTheme="majorHAnsi" w:cstheme="majorHAnsi"/>
           <w:color w:val="auto"/>
           <w:sz w:val="28"/>
-          <w:shd w:val="clear" w:color="auto" w:fill="auto"/>
           <w:lang w:eastAsia="en-IN"/>
         </w:rPr>
         <w:t>Cardinality: Number of rows (tuples) in table.</w:t>
@@ -2248,14 +1799,14 @@
         <w:pStyle w:val="BodyText"/>
         <w:numPr>
           <w:ilvl w:val="0"/>
-          <w:numId w:val="17"/>
+          <w:numId w:val="20"/>
         </w:numPr>
+        <w:shd w:val="clear" w:color="auto" w:fill="F7F7F8"/>
         <w:spacing w:line="276" w:lineRule="auto"/>
         <w:rPr>
           <w:rFonts w:asciiTheme="majorHAnsi" w:eastAsia="Times New Roman" w:hAnsiTheme="majorHAnsi" w:cstheme="majorHAnsi"/>
           <w:color w:val="auto"/>
           <w:sz w:val="28"/>
-          <w:shd w:val="clear" w:color="auto" w:fill="auto"/>
           <w:lang w:eastAsia="en-IN"/>
         </w:rPr>
       </w:pPr>
@@ -2264,7 +1815,6 @@
           <w:rFonts w:asciiTheme="majorHAnsi" w:eastAsia="Times New Roman" w:hAnsiTheme="majorHAnsi" w:cstheme="majorHAnsi"/>
           <w:color w:val="auto"/>
           <w:sz w:val="28"/>
-          <w:shd w:val="clear" w:color="auto" w:fill="auto"/>
           <w:lang w:eastAsia="en-IN"/>
         </w:rPr>
         <w:t>Degree: Number of attributes (columns) in a table.</w:t>
@@ -2275,14 +1825,14 @@
         <w:pStyle w:val="BodyText"/>
         <w:numPr>
           <w:ilvl w:val="0"/>
-          <w:numId w:val="17"/>
+          <w:numId w:val="20"/>
         </w:numPr>
+        <w:shd w:val="clear" w:color="auto" w:fill="F7F7F8"/>
         <w:spacing w:line="276" w:lineRule="auto"/>
         <w:rPr>
           <w:rFonts w:asciiTheme="majorHAnsi" w:eastAsia="Times New Roman" w:hAnsiTheme="majorHAnsi" w:cstheme="majorHAnsi"/>
           <w:color w:val="auto"/>
           <w:sz w:val="28"/>
-          <w:shd w:val="clear" w:color="auto" w:fill="auto"/>
           <w:lang w:eastAsia="en-IN"/>
         </w:rPr>
       </w:pPr>
@@ -2291,32 +1841,9 @@
           <w:rFonts w:asciiTheme="majorHAnsi" w:eastAsia="Times New Roman" w:hAnsiTheme="majorHAnsi" w:cstheme="majorHAnsi"/>
           <w:color w:val="auto"/>
           <w:sz w:val="28"/>
-          <w:shd w:val="clear" w:color="auto" w:fill="auto"/>
-          <w:lang w:eastAsia="en-IN"/>
-        </w:rPr>
-        <w:t>Schema: Description of structure of database including tables</w:t>
-      </w:r>
-      <w:proofErr w:type="gramStart"/>
-      <w:r>
-        <w:rPr>
-          <w:rFonts w:asciiTheme="majorHAnsi" w:eastAsia="Times New Roman" w:hAnsiTheme="majorHAnsi" w:cstheme="majorHAnsi"/>
-          <w:color w:val="auto"/>
-          <w:sz w:val="28"/>
-          <w:shd w:val="clear" w:color="auto" w:fill="auto"/>
-          <w:lang w:eastAsia="en-IN"/>
-        </w:rPr>
-        <w:t>,  columns</w:t>
-      </w:r>
-      <w:proofErr w:type="gramEnd"/>
-      <w:r>
-        <w:rPr>
-          <w:rFonts w:asciiTheme="majorHAnsi" w:eastAsia="Times New Roman" w:hAnsiTheme="majorHAnsi" w:cstheme="majorHAnsi"/>
-          <w:color w:val="auto"/>
-          <w:sz w:val="28"/>
-          <w:shd w:val="clear" w:color="auto" w:fill="auto"/>
-          <w:lang w:eastAsia="en-IN"/>
-        </w:rPr>
-        <w:t>, relationships.</w:t>
+          <w:lang w:eastAsia="en-IN"/>
+        </w:rPr>
+        <w:t>Schema: Description of structure of database including tables,  columns, relationships.</w:t>
       </w:r>
     </w:p>
     <w:p>
@@ -2324,14 +1851,14 @@
         <w:pStyle w:val="BodyText"/>
         <w:numPr>
           <w:ilvl w:val="0"/>
-          <w:numId w:val="17"/>
+          <w:numId w:val="20"/>
         </w:numPr>
+        <w:shd w:val="clear" w:color="auto" w:fill="F7F7F8"/>
         <w:spacing w:line="276" w:lineRule="auto"/>
         <w:rPr>
           <w:rFonts w:asciiTheme="majorHAnsi" w:eastAsia="Times New Roman" w:hAnsiTheme="majorHAnsi" w:cstheme="majorHAnsi"/>
           <w:color w:val="auto"/>
           <w:sz w:val="28"/>
-          <w:shd w:val="clear" w:color="auto" w:fill="auto"/>
           <w:lang w:eastAsia="en-IN"/>
         </w:rPr>
       </w:pPr>
@@ -2340,7 +1867,6 @@
           <w:rFonts w:asciiTheme="majorHAnsi" w:eastAsia="Times New Roman" w:hAnsiTheme="majorHAnsi" w:cstheme="majorHAnsi"/>
           <w:color w:val="auto"/>
           <w:sz w:val="28"/>
-          <w:shd w:val="clear" w:color="auto" w:fill="auto"/>
           <w:lang w:eastAsia="en-IN"/>
         </w:rPr>
         <w:t>Entity: Real-world object or concept stored in database.</w:t>
@@ -2354,7 +1880,6 @@
           <w:rFonts w:asciiTheme="majorHAnsi" w:eastAsia="Times New Roman" w:hAnsiTheme="majorHAnsi" w:cstheme="majorHAnsi"/>
           <w:color w:val="auto"/>
           <w:sz w:val="28"/>
-          <w:shd w:val="clear" w:color="auto" w:fill="auto"/>
           <w:lang w:eastAsia="en-IN"/>
         </w:rPr>
       </w:pPr>
@@ -2367,7 +1892,6 @@
           <w:rFonts w:asciiTheme="majorHAnsi" w:eastAsia="Times New Roman" w:hAnsiTheme="majorHAnsi" w:cstheme="majorHAnsi"/>
           <w:color w:val="auto"/>
           <w:sz w:val="28"/>
-          <w:shd w:val="clear" w:color="auto" w:fill="auto"/>
           <w:lang w:eastAsia="en-IN"/>
         </w:rPr>
       </w:pPr>
@@ -2382,7 +1906,7 @@
           <w:lang w:eastAsia="en-IN"/>
         </w:rPr>
       </w:pPr>
-      <w:bookmarkStart w:id="6" w:name="_Toc132542943"/>
+      <w:bookmarkStart w:id="5" w:name="_Toc139214508"/>
       <w:r>
         <w:rPr>
           <w:rFonts w:eastAsia="Times New Roman" w:cstheme="majorHAnsi"/>
@@ -2390,35 +1914,9 @@
           <w:lang w:eastAsia="en-IN"/>
         </w:rPr>
         <w:lastRenderedPageBreak/>
-        <w:t xml:space="preserve"># </w:t>
-      </w:r>
-      <w:proofErr w:type="gramStart"/>
-      <w:r>
-        <w:rPr>
-          <w:rFonts w:eastAsia="Times New Roman" w:cstheme="majorHAnsi"/>
-          <w:sz w:val="36"/>
-          <w:lang w:eastAsia="en-IN"/>
-        </w:rPr>
-        <w:t>What</w:t>
-      </w:r>
-      <w:proofErr w:type="gramEnd"/>
-      <w:r>
-        <w:rPr>
-          <w:rFonts w:eastAsia="Times New Roman" w:cstheme="majorHAnsi"/>
-          <w:sz w:val="36"/>
-          <w:lang w:eastAsia="en-IN"/>
-        </w:rPr>
-        <w:t xml:space="preserve"> we used before SQL</w:t>
-      </w:r>
-      <w:r>
-        <w:rPr>
-          <w:rFonts w:eastAsia="Times New Roman" w:cstheme="majorHAnsi"/>
-          <w:sz w:val="36"/>
-          <w:lang w:eastAsia="en-IN"/>
-        </w:rPr>
-        <w:t>?</w:t>
-      </w:r>
-      <w:bookmarkEnd w:id="6"/>
+        <w:t>2. What we used before SQL?</w:t>
+      </w:r>
+      <w:bookmarkEnd w:id="5"/>
     </w:p>
     <w:p>
       <w:pPr>
@@ -2446,7 +1944,7 @@
         <w:pStyle w:val="ListParagraph"/>
         <w:numPr>
           <w:ilvl w:val="0"/>
-          <w:numId w:val="8"/>
+          <w:numId w:val="21"/>
         </w:numPr>
         <w:spacing w:line="276" w:lineRule="auto"/>
         <w:rPr>
@@ -2471,7 +1969,7 @@
         <w:pStyle w:val="ListParagraph"/>
         <w:numPr>
           <w:ilvl w:val="0"/>
-          <w:numId w:val="8"/>
+          <w:numId w:val="21"/>
         </w:numPr>
         <w:spacing w:line="276" w:lineRule="auto"/>
         <w:rPr>
@@ -2496,7 +1994,7 @@
         <w:pStyle w:val="ListParagraph"/>
         <w:numPr>
           <w:ilvl w:val="0"/>
-          <w:numId w:val="8"/>
+          <w:numId w:val="21"/>
         </w:numPr>
         <w:spacing w:line="276" w:lineRule="auto"/>
         <w:rPr>
@@ -2521,7 +2019,7 @@
         <w:pStyle w:val="ListParagraph"/>
         <w:numPr>
           <w:ilvl w:val="0"/>
-          <w:numId w:val="8"/>
+          <w:numId w:val="21"/>
         </w:numPr>
         <w:spacing w:line="276" w:lineRule="auto"/>
         <w:rPr>
@@ -2571,24 +2069,16 @@
           <w:lang w:eastAsia="en-IN"/>
         </w:rPr>
       </w:pPr>
-      <w:bookmarkStart w:id="7" w:name="_Toc132542944"/>
+      <w:bookmarkStart w:id="6" w:name="_Toc139214509"/>
       <w:r>
         <w:rPr>
           <w:rFonts w:eastAsia="Times New Roman" w:cstheme="majorHAnsi"/>
           <w:sz w:val="36"/>
           <w:lang w:eastAsia="en-IN"/>
         </w:rPr>
-        <w:t xml:space="preserve"># </w:t>
-      </w:r>
-      <w:r>
-        <w:rPr>
-          <w:rFonts w:eastAsia="Times New Roman" w:cstheme="majorHAnsi"/>
-          <w:sz w:val="36"/>
-          <w:lang w:eastAsia="en-IN"/>
-        </w:rPr>
-        <w:t>Declarative vs Imperative</w:t>
-      </w:r>
-      <w:bookmarkEnd w:id="7"/>
+        <w:t>3. Declarative vs Imperative</w:t>
+      </w:r>
+      <w:bookmarkEnd w:id="6"/>
     </w:p>
     <w:p>
       <w:pPr>
@@ -2605,31 +2095,7 @@
           <w:sz w:val="28"/>
           <w:lang w:eastAsia="en-IN"/>
         </w:rPr>
-        <w:t>S</w:t>
-      </w:r>
-      <w:r>
-        <w:rPr>
-          <w:rFonts w:asciiTheme="majorHAnsi" w:hAnsiTheme="majorHAnsi" w:cstheme="majorHAnsi"/>
-          <w:sz w:val="28"/>
-          <w:lang w:eastAsia="en-IN"/>
-        </w:rPr>
-        <w:t>QL</w:t>
-      </w:r>
-      <w:r>
-        <w:rPr>
-          <w:rFonts w:asciiTheme="majorHAnsi" w:hAnsiTheme="majorHAnsi" w:cstheme="majorHAnsi"/>
-          <w:sz w:val="28"/>
-          <w:lang w:eastAsia="en-IN"/>
-        </w:rPr>
-        <w:t xml:space="preserve"> is declarative language. We just need to say what we </w:t>
-      </w:r>
-      <w:r>
-        <w:rPr>
-          <w:rFonts w:asciiTheme="majorHAnsi" w:hAnsiTheme="majorHAnsi" w:cstheme="majorHAnsi"/>
-          <w:sz w:val="28"/>
-          <w:lang w:eastAsia="en-IN"/>
-        </w:rPr>
-        <w:t>require and we get the output.</w:t>
+        <w:t>SQL is declarative language. We just need to say what we require and we get the output.</w:t>
       </w:r>
     </w:p>
     <w:p>
@@ -2649,25 +2115,7 @@
           <w:szCs w:val="28"/>
           <w:lang w:eastAsia="en-IN"/>
         </w:rPr>
-        <w:t>Declarative programming focuses on what the program should accomplish rather than how it should accomplish it. In declarative programming, the programmer specifies the desired outcome or goal, and the programming language or system determines how to achieve that goal. Examples of declarative programming languages include SQL</w:t>
-      </w:r>
-      <w:r>
-        <w:rPr>
-          <w:rFonts w:asciiTheme="majorHAnsi" w:eastAsia="Times New Roman" w:hAnsiTheme="majorHAnsi" w:cstheme="majorHAnsi"/>
-          <w:sz w:val="28"/>
-          <w:szCs w:val="28"/>
-          <w:lang w:eastAsia="en-IN"/>
-        </w:rPr>
-        <w:t xml:space="preserve"> </w:t>
-      </w:r>
-      <w:r>
-        <w:rPr>
-          <w:rFonts w:asciiTheme="majorHAnsi" w:eastAsia="Times New Roman" w:hAnsiTheme="majorHAnsi" w:cstheme="majorHAnsi"/>
-          <w:sz w:val="28"/>
-          <w:szCs w:val="28"/>
-          <w:lang w:eastAsia="en-IN"/>
-        </w:rPr>
-        <w:t>and HTML.</w:t>
+        <w:t>Declarative programming focuses on what the program should accomplish rather than how it should accomplish it. In declarative programming, the programmer specifies the desired outcome or goal, and the programming language or system determines how to achieve that goal. Examples of declarative programming languages include SQL and HTML.</w:t>
       </w:r>
     </w:p>
     <w:p>
@@ -2796,7 +2244,7 @@
           <w:sz w:val="40"/>
         </w:rPr>
       </w:pPr>
-      <w:bookmarkStart w:id="8" w:name="_Toc132542945"/>
+      <w:bookmarkStart w:id="7" w:name="_Toc139214510"/>
       <w:r>
         <w:rPr>
           <w:rFonts w:cstheme="majorHAnsi"/>
@@ -2804,23 +2252,15 @@
           <w:sz w:val="40"/>
         </w:rPr>
         <w:lastRenderedPageBreak/>
-        <w:t>Subparts of SQL</w:t>
-      </w:r>
+        <w:t>Subparts of SQL:-</w:t>
+      </w:r>
+      <w:bookmarkEnd w:id="7"/>
       <w:r>
         <w:rPr>
           <w:rFonts w:cstheme="majorHAnsi"/>
           <w:b/>
           <w:sz w:val="40"/>
         </w:rPr>
-        <w:t>:-</w:t>
-      </w:r>
-      <w:bookmarkEnd w:id="8"/>
-      <w:r>
-        <w:rPr>
-          <w:rFonts w:cstheme="majorHAnsi"/>
-          <w:b/>
-          <w:sz w:val="40"/>
-        </w:rPr>
         <w:t xml:space="preserve"> </w:t>
       </w:r>
     </w:p>
@@ -2829,7 +2269,7 @@
         <w:pStyle w:val="ListParagraph"/>
         <w:numPr>
           <w:ilvl w:val="0"/>
-          <w:numId w:val="14"/>
+          <w:numId w:val="22"/>
         </w:numPr>
         <w:rPr>
           <w:rFonts w:asciiTheme="majorHAnsi" w:hAnsiTheme="majorHAnsi"/>
@@ -2863,7 +2303,7 @@
         <w:pStyle w:val="ListParagraph"/>
         <w:numPr>
           <w:ilvl w:val="0"/>
-          <w:numId w:val="14"/>
+          <w:numId w:val="22"/>
         </w:numPr>
         <w:rPr>
           <w:rFonts w:asciiTheme="majorHAnsi" w:hAnsiTheme="majorHAnsi"/>
@@ -2897,7 +2337,7 @@
         <w:pStyle w:val="ListParagraph"/>
         <w:numPr>
           <w:ilvl w:val="0"/>
-          <w:numId w:val="14"/>
+          <w:numId w:val="22"/>
         </w:numPr>
         <w:rPr>
           <w:rFonts w:asciiTheme="majorHAnsi" w:hAnsiTheme="majorHAnsi"/>
@@ -2931,7 +2371,7 @@
         <w:pStyle w:val="ListParagraph"/>
         <w:numPr>
           <w:ilvl w:val="0"/>
-          <w:numId w:val="14"/>
+          <w:numId w:val="22"/>
         </w:numPr>
         <w:rPr>
           <w:rFonts w:asciiTheme="majorHAnsi" w:hAnsiTheme="majorHAnsi"/>
@@ -2965,7 +2405,7 @@
         <w:pStyle w:val="ListParagraph"/>
         <w:numPr>
           <w:ilvl w:val="0"/>
-          <w:numId w:val="14"/>
+          <w:numId w:val="22"/>
         </w:numPr>
         <w:rPr>
           <w:rFonts w:asciiTheme="majorHAnsi" w:hAnsiTheme="majorHAnsi"/>
@@ -3009,10 +2449,9 @@
       <w:pPr>
         <w:pStyle w:val="Header"/>
         <w:tabs>
-          <w:tab w:val="clear" w:pos="4513"/>
-          <w:tab w:val="clear" w:pos="9026"/>
+          <w:tab w:val="left" w:pos="720"/>
         </w:tabs>
-        <w:spacing w:after="160" w:line="259" w:lineRule="auto"/>
+        <w:spacing w:after="160" w:line="256" w:lineRule="auto"/>
         <w:rPr>
           <w:lang w:eastAsia="en-IN"/>
         </w:rPr>
@@ -3028,16 +2467,16 @@
           <w:lang w:eastAsia="en-IN"/>
         </w:rPr>
       </w:pPr>
-      <w:bookmarkStart w:id="9" w:name="_Toc132542946"/>
+      <w:bookmarkStart w:id="8" w:name="_Toc139214511"/>
       <w:r>
         <w:rPr>
           <w:rFonts w:eastAsia="Times New Roman" w:cstheme="majorHAnsi"/>
           <w:sz w:val="36"/>
           <w:lang w:eastAsia="en-IN"/>
         </w:rPr>
-        <w:t># OLTP VS OLAP</w:t>
-      </w:r>
-      <w:bookmarkEnd w:id="9"/>
+        <w:t>1. OLTP VS OLAP</w:t>
+      </w:r>
+      <w:bookmarkEnd w:id="8"/>
     </w:p>
     <w:p>
       <w:pPr>
@@ -3053,25 +2492,7 @@
           <w:sz w:val="28"/>
           <w:lang w:eastAsia="en-IN"/>
         </w:rPr>
-        <w:t xml:space="preserve">OLTP and OLAP are two different types of systems for managing and </w:t>
-      </w:r>
-      <w:proofErr w:type="spellStart"/>
-      <w:r>
-        <w:rPr>
-          <w:rFonts w:asciiTheme="majorHAnsi" w:hAnsiTheme="majorHAnsi"/>
-          <w:sz w:val="28"/>
-          <w:lang w:eastAsia="en-IN"/>
-        </w:rPr>
-        <w:t>analyzing</w:t>
-      </w:r>
-      <w:proofErr w:type="spellEnd"/>
-      <w:r>
-        <w:rPr>
-          <w:rFonts w:asciiTheme="majorHAnsi" w:hAnsiTheme="majorHAnsi"/>
-          <w:sz w:val="28"/>
-          <w:lang w:eastAsia="en-IN"/>
-        </w:rPr>
-        <w:t xml:space="preserve"> data in a database.</w:t>
+        <w:t>OLTP and OLAP are two different types of systems for managing and analyzing data in a database.</w:t>
       </w:r>
     </w:p>
     <w:p>
@@ -3123,55 +2544,23 @@
           <w:sz w:val="28"/>
           <w:lang w:eastAsia="en-IN"/>
         </w:rPr>
-        <w:t xml:space="preserve"> systems, on the other hand, are designed for </w:t>
-      </w:r>
-      <w:proofErr w:type="spellStart"/>
-      <w:r>
-        <w:rPr>
-          <w:rFonts w:asciiTheme="majorHAnsi" w:hAnsiTheme="majorHAnsi"/>
-          <w:sz w:val="28"/>
-          <w:lang w:eastAsia="en-IN"/>
-        </w:rPr>
-        <w:t>analyzing</w:t>
-      </w:r>
-      <w:proofErr w:type="spellEnd"/>
-      <w:r>
-        <w:rPr>
-          <w:rFonts w:asciiTheme="majorHAnsi" w:hAnsiTheme="majorHAnsi"/>
-          <w:sz w:val="28"/>
-          <w:lang w:eastAsia="en-IN"/>
-        </w:rPr>
-        <w:t xml:space="preserve"> large volumes of data to support decision-making processes. They are used to query, </w:t>
-      </w:r>
-      <w:proofErr w:type="spellStart"/>
-      <w:r>
-        <w:rPr>
-          <w:rFonts w:asciiTheme="majorHAnsi" w:hAnsiTheme="majorHAnsi"/>
-          <w:sz w:val="28"/>
-          <w:lang w:eastAsia="en-IN"/>
-        </w:rPr>
-        <w:t>analyze</w:t>
-      </w:r>
-      <w:proofErr w:type="spellEnd"/>
-      <w:r>
-        <w:rPr>
-          <w:rFonts w:asciiTheme="majorHAnsi" w:hAnsiTheme="majorHAnsi"/>
-          <w:sz w:val="28"/>
-          <w:lang w:eastAsia="en-IN"/>
-        </w:rPr>
-        <w:t>, and report on data in a database to help identify trends, patterns, and insights. OLAP systems are optimized for complex queries that involve aggregating and summarizing large amounts of data, and they typically use multi-dimensional data models to provide users with a more intuitive view of the data.</w:t>
-      </w:r>
-    </w:p>
-    <w:p>
-      <w:pPr>
-        <w:spacing w:line="276" w:lineRule="auto"/>
-        <w:rPr>
-          <w:lang w:eastAsia="en-IN"/>
-        </w:rPr>
-      </w:pPr>
+        <w:t xml:space="preserve"> systems, on the other hand, are designed for analyzing large volumes of data to support decision-making processes. They are used to query, analyze, and report on data in a database to help identify trends, patterns, and insights. OLAP systems are optimized for complex queries that involve aggregating and summarizing large amounts of data, and they typically use multi-dimensional data models to provide users with a more intuitive view of the data.</w:t>
+      </w:r>
+    </w:p>
+    <w:p>
+      <w:pPr>
+        <w:spacing w:line="276" w:lineRule="auto"/>
+        <w:rPr>
+          <w:lang w:eastAsia="en-IN"/>
+        </w:rPr>
+      </w:pPr>
+    </w:p>
+    <w:p>
+      <w:bookmarkStart w:id="9" w:name="_GoBack"/>
+      <w:bookmarkEnd w:id="9"/>
     </w:p>
     <w:sectPr>
-      <w:footerReference w:type="default" r:id="rId8"/>
+      <w:footerReference w:type="default" r:id="rId17"/>
       <w:pgSz w:w="11906" w:h="16838" w:code="9"/>
       <w:pgMar w:top="720" w:right="720" w:bottom="720" w:left="720" w:header="0" w:footer="283" w:gutter="0"/>
       <w:cols w:space="708"/>
@@ -3255,7 +2644,7 @@
         <w:noProof/>
         <w:color w:val="404040" w:themeColor="text1" w:themeTint="BF"/>
       </w:rPr>
-      <w:t>6</w:t>
+      <w:t>2</w:t>
     </w:r>
     <w:r>
       <w:rPr>
@@ -5104,6 +4493,156 @@
   </w:num>
   <w:num w:numId="17">
     <w:abstractNumId w:val="13"/>
+  </w:num>
+  <w:num w:numId="18">
+    <w:abstractNumId w:val="11"/>
+    <w:lvlOverride w:ilvl="0">
+      <w:startOverride w:val="1"/>
+    </w:lvlOverride>
+    <w:lvlOverride w:ilvl="1">
+      <w:startOverride w:val="1"/>
+    </w:lvlOverride>
+    <w:lvlOverride w:ilvl="2">
+      <w:startOverride w:val="1"/>
+    </w:lvlOverride>
+    <w:lvlOverride w:ilvl="3">
+      <w:startOverride w:val="1"/>
+    </w:lvlOverride>
+    <w:lvlOverride w:ilvl="4">
+      <w:startOverride w:val="1"/>
+    </w:lvlOverride>
+    <w:lvlOverride w:ilvl="5">
+      <w:startOverride w:val="1"/>
+    </w:lvlOverride>
+    <w:lvlOverride w:ilvl="6">
+      <w:startOverride w:val="1"/>
+    </w:lvlOverride>
+    <w:lvlOverride w:ilvl="7">
+      <w:startOverride w:val="1"/>
+    </w:lvlOverride>
+    <w:lvlOverride w:ilvl="8">
+      <w:startOverride w:val="1"/>
+    </w:lvlOverride>
+  </w:num>
+  <w:num w:numId="19">
+    <w:abstractNumId w:val="9"/>
+    <w:lvlOverride w:ilvl="0">
+      <w:startOverride w:val="1"/>
+    </w:lvlOverride>
+    <w:lvlOverride w:ilvl="1">
+      <w:startOverride w:val="1"/>
+    </w:lvlOverride>
+    <w:lvlOverride w:ilvl="2">
+      <w:startOverride w:val="1"/>
+    </w:lvlOverride>
+    <w:lvlOverride w:ilvl="3">
+      <w:startOverride w:val="1"/>
+    </w:lvlOverride>
+    <w:lvlOverride w:ilvl="4">
+      <w:startOverride w:val="1"/>
+    </w:lvlOverride>
+    <w:lvlOverride w:ilvl="5">
+      <w:startOverride w:val="1"/>
+    </w:lvlOverride>
+    <w:lvlOverride w:ilvl="6">
+      <w:startOverride w:val="1"/>
+    </w:lvlOverride>
+    <w:lvlOverride w:ilvl="7">
+      <w:startOverride w:val="1"/>
+    </w:lvlOverride>
+    <w:lvlOverride w:ilvl="8">
+      <w:startOverride w:val="1"/>
+    </w:lvlOverride>
+  </w:num>
+  <w:num w:numId="20">
+    <w:abstractNumId w:val="13"/>
+    <w:lvlOverride w:ilvl="0">
+      <w:startOverride w:val="1"/>
+    </w:lvlOverride>
+    <w:lvlOverride w:ilvl="1">
+      <w:startOverride w:val="1"/>
+    </w:lvlOverride>
+    <w:lvlOverride w:ilvl="2">
+      <w:startOverride w:val="1"/>
+    </w:lvlOverride>
+    <w:lvlOverride w:ilvl="3">
+      <w:startOverride w:val="1"/>
+    </w:lvlOverride>
+    <w:lvlOverride w:ilvl="4">
+      <w:startOverride w:val="1"/>
+    </w:lvlOverride>
+    <w:lvlOverride w:ilvl="5">
+      <w:startOverride w:val="1"/>
+    </w:lvlOverride>
+    <w:lvlOverride w:ilvl="6">
+      <w:startOverride w:val="1"/>
+    </w:lvlOverride>
+    <w:lvlOverride w:ilvl="7">
+      <w:startOverride w:val="1"/>
+    </w:lvlOverride>
+    <w:lvlOverride w:ilvl="8">
+      <w:startOverride w:val="1"/>
+    </w:lvlOverride>
+  </w:num>
+  <w:num w:numId="21">
+    <w:abstractNumId w:val="7"/>
+    <w:lvlOverride w:ilvl="0">
+      <w:startOverride w:val="1"/>
+    </w:lvlOverride>
+    <w:lvlOverride w:ilvl="1">
+      <w:startOverride w:val="1"/>
+    </w:lvlOverride>
+    <w:lvlOverride w:ilvl="2">
+      <w:startOverride w:val="1"/>
+    </w:lvlOverride>
+    <w:lvlOverride w:ilvl="3">
+      <w:startOverride w:val="1"/>
+    </w:lvlOverride>
+    <w:lvlOverride w:ilvl="4">
+      <w:startOverride w:val="1"/>
+    </w:lvlOverride>
+    <w:lvlOverride w:ilvl="5">
+      <w:startOverride w:val="1"/>
+    </w:lvlOverride>
+    <w:lvlOverride w:ilvl="6">
+      <w:startOverride w:val="1"/>
+    </w:lvlOverride>
+    <w:lvlOverride w:ilvl="7">
+      <w:startOverride w:val="1"/>
+    </w:lvlOverride>
+    <w:lvlOverride w:ilvl="8">
+      <w:startOverride w:val="1"/>
+    </w:lvlOverride>
+  </w:num>
+  <w:num w:numId="22">
+    <w:abstractNumId w:val="12"/>
+    <w:lvlOverride w:ilvl="0">
+      <w:startOverride w:val="1"/>
+    </w:lvlOverride>
+    <w:lvlOverride w:ilvl="1">
+      <w:startOverride w:val="1"/>
+    </w:lvlOverride>
+    <w:lvlOverride w:ilvl="2">
+      <w:startOverride w:val="1"/>
+    </w:lvlOverride>
+    <w:lvlOverride w:ilvl="3">
+      <w:startOverride w:val="1"/>
+    </w:lvlOverride>
+    <w:lvlOverride w:ilvl="4">
+      <w:startOverride w:val="1"/>
+    </w:lvlOverride>
+    <w:lvlOverride w:ilvl="5">
+      <w:startOverride w:val="1"/>
+    </w:lvlOverride>
+    <w:lvlOverride w:ilvl="6">
+      <w:startOverride w:val="1"/>
+    </w:lvlOverride>
+    <w:lvlOverride w:ilvl="7">
+      <w:startOverride w:val="1"/>
+    </w:lvlOverride>
+    <w:lvlOverride w:ilvl="8">
+      <w:startOverride w:val="1"/>
+    </w:lvlOverride>
   </w:num>
 </w:numbering>
 </file>
@@ -5501,6 +5040,10 @@
   <w:style w:type="paragraph" w:default="1" w:styleId="Normal">
     <w:name w:val="Normal"/>
     <w:qFormat/>
+    <w:rsid w:val="00F00C5E"/>
+    <w:pPr>
+      <w:spacing w:line="256" w:lineRule="auto"/>
+    </w:pPr>
   </w:style>
   <w:style w:type="paragraph" w:styleId="Heading1">
     <w:name w:val="heading 1"/>
@@ -5548,6 +5091,7 @@
   <w:style w:type="character" w:default="1" w:styleId="DefaultParagraphFont">
     <w:name w:val="Default Paragraph Font"/>
     <w:uiPriority w:val="1"/>
+    <w:semiHidden/>
     <w:unhideWhenUsed/>
   </w:style>
   <w:style w:type="table" w:default="1" w:styleId="TableNormal">
@@ -6135,7 +5679,7 @@
 </file>
 
 <file path=customXml/itemProps1.xml><?xml version="1.0" encoding="utf-8"?>
-<ds:datastoreItem xmlns:ds="http://schemas.openxmlformats.org/officeDocument/2006/customXml" ds:itemID="{B0F8AD3C-731E-4E40-ACBF-B3F4E750201F}">
+<ds:datastoreItem xmlns:ds="http://schemas.openxmlformats.org/officeDocument/2006/customXml" ds:itemID="{6629F5D3-1079-4957-8D74-BD84F8751019}">
   <ds:schemaRefs>
     <ds:schemaRef ds:uri="http://schemas.openxmlformats.org/officeDocument/2006/bibliography"/>
   </ds:schemaRefs>

</xml_diff>